<commit_message>
instroduction to the approach is done
</commit_message>
<xml_diff>
--- a/master_thesis_fondation.docx
+++ b/master_thesis_fondation.docx
@@ -2,10 +2,7 @@
 <file path=word/document.xml><?xml version="1.0" encoding="utf-8"?>
 <w:document xmlns:wpc="http://schemas.microsoft.com/office/word/2010/wordprocessingCanvas" xmlns:cx="http://schemas.microsoft.com/office/drawing/2014/chartex" xmlns:cx1="http://schemas.microsoft.com/office/drawing/2015/9/8/chartex" xmlns:cx2="http://schemas.microsoft.com/office/drawing/2015/10/21/chartex" xmlns:cx3="http://schemas.microsoft.com/office/drawing/2016/5/9/chartex" xmlns:cx4="http://schemas.microsoft.com/office/drawing/2016/5/10/chartex" xmlns:cx5="http://schemas.microsoft.com/office/drawing/2016/5/11/chartex" xmlns:cx6="http://schemas.microsoft.com/office/drawing/2016/5/12/chartex" xmlns:cx7="http://schemas.microsoft.com/office/drawing/2016/5/13/chartex" xmlns:cx8="http://schemas.microsoft.com/office/drawing/2016/5/14/chartex" xmlns:mc="http://schemas.openxmlformats.org/markup-compatibility/2006" xmlns:aink="http://schemas.microsoft.com/office/drawing/2016/ink" xmlns:am3d="http://schemas.microsoft.com/office/drawing/2017/model3d" xmlns:o="urn:schemas-microsoft-com:office:office" xmlns:r="http://schemas.openxmlformats.org/officeDocument/2006/relationships" xmlns:m="http://schemas.openxmlformats.org/officeDocument/2006/math" xmlns:v="urn:schemas-microsoft-com:vml" xmlns:wp14="http://schemas.microsoft.com/office/word/2010/wordprocessingDrawing" xmlns:wp="http://schemas.openxmlformats.org/drawingml/2006/wordprocessingDrawing" xmlns:w10="urn:schemas-microsoft-com:office:word" xmlns:w="http://schemas.openxmlformats.org/wordprocessingml/2006/main" xmlns:w14="http://schemas.microsoft.com/office/word/2010/wordml" xmlns:w15="http://schemas.microsoft.com/office/word/2012/wordml" xmlns:w16cid="http://schemas.microsoft.com/office/word/2016/wordml/cid" xmlns:w16se="http://schemas.microsoft.com/office/word/2015/wordml/symex" xmlns:wpg="http://schemas.microsoft.com/office/word/2010/wordprocessingGroup" xmlns:wpi="http://schemas.microsoft.com/office/word/2010/wordprocessingInk" xmlns:wne="http://schemas.microsoft.com/office/word/2006/wordml" xmlns:wps="http://schemas.microsoft.com/office/word/2010/wordprocessingShape" mc:Ignorable="w14 w15 w16se w16cid wp14">
   <w:body>
-    <w:p>
-      <w:bookmarkStart w:id="0" w:name="_GoBack"/>
-      <w:bookmarkEnd w:id="0"/>
-    </w:p>
+    <w:p/>
     <w:p>
       <w:pPr>
         <w:pStyle w:val="ListParagraph"/>
@@ -8316,6 +8313,190 @@
     </w:p>
     <w:p>
       <w:pPr>
+        <w:pStyle w:val="ListParagraph"/>
+        <w:ind w:left="0" w:firstLine="360"/>
+        <w:jc w:val="both"/>
+        <w:rPr>
+          <w:color w:val="000000" w:themeColor="text1"/>
+          <w:sz w:val="28"/>
+          <w:szCs w:val="28"/>
+        </w:rPr>
+      </w:pPr>
+    </w:p>
+    <w:p>
+      <w:pPr>
+        <w:pStyle w:val="ListParagraph"/>
+        <w:numPr>
+          <w:ilvl w:val="0"/>
+          <w:numId w:val="1"/>
+        </w:numPr>
+        <w:ind w:left="0" w:hanging="720"/>
+        <w:jc w:val="both"/>
+        <w:rPr>
+          <w:b/>
+          <w:color w:val="000000" w:themeColor="text1"/>
+          <w:sz w:val="32"/>
+          <w:szCs w:val="32"/>
+        </w:rPr>
+      </w:pPr>
+      <w:r>
+        <w:rPr>
+          <w:b/>
+          <w:color w:val="000000" w:themeColor="text1"/>
+          <w:sz w:val="32"/>
+          <w:szCs w:val="32"/>
+        </w:rPr>
+        <w:t>DevOps</w:t>
+      </w:r>
+    </w:p>
+    <w:p>
+      <w:pPr>
+        <w:pStyle w:val="ListParagraph"/>
+        <w:ind w:left="0" w:firstLine="720"/>
+        <w:jc w:val="both"/>
+        <w:rPr>
+          <w:color w:val="000000" w:themeColor="text1"/>
+          <w:sz w:val="28"/>
+          <w:szCs w:val="28"/>
+        </w:rPr>
+      </w:pPr>
+      <w:r>
+        <w:rPr>
+          <w:color w:val="000000" w:themeColor="text1"/>
+          <w:sz w:val="28"/>
+          <w:szCs w:val="28"/>
+        </w:rPr>
+        <w:t>DevOps</w:t>
+      </w:r>
+      <w:r>
+        <w:rPr>
+          <w:color w:val="000000" w:themeColor="text1"/>
+          <w:sz w:val="28"/>
+          <w:szCs w:val="28"/>
+        </w:rPr>
+        <w:t xml:space="preserve"> [20]</w:t>
+      </w:r>
+      <w:r>
+        <w:rPr>
+          <w:color w:val="000000" w:themeColor="text1"/>
+          <w:sz w:val="28"/>
+          <w:szCs w:val="28"/>
+        </w:rPr>
+        <w:t xml:space="preserve"> is an agile development process which </w:t>
+      </w:r>
+      <w:r>
+        <w:rPr>
+          <w:color w:val="000000" w:themeColor="text1"/>
+          <w:sz w:val="28"/>
+          <w:szCs w:val="28"/>
+        </w:rPr>
+        <w:t>combines between development (Dev) and operations (Ops)</w:t>
+      </w:r>
+      <w:r>
+        <w:rPr>
+          <w:color w:val="000000" w:themeColor="text1"/>
+          <w:sz w:val="28"/>
+          <w:szCs w:val="28"/>
+        </w:rPr>
+        <w:t xml:space="preserve">. </w:t>
+      </w:r>
+      <w:r>
+        <w:rPr>
+          <w:color w:val="000000" w:themeColor="text1"/>
+          <w:sz w:val="28"/>
+          <w:szCs w:val="28"/>
+        </w:rPr>
+        <w:t xml:space="preserve">The main goal of </w:t>
+      </w:r>
+      <w:r>
+        <w:rPr>
+          <w:color w:val="000000" w:themeColor="text1"/>
+          <w:sz w:val="28"/>
+          <w:szCs w:val="28"/>
+        </w:rPr>
+        <w:t xml:space="preserve">DevOps is to reduce the time between changes in the business process and </w:t>
+      </w:r>
+      <w:r>
+        <w:rPr>
+          <w:color w:val="000000" w:themeColor="text1"/>
+          <w:sz w:val="28"/>
+          <w:szCs w:val="28"/>
+        </w:rPr>
+        <w:t xml:space="preserve">the delivery of a solution to these changes. </w:t>
+      </w:r>
+      <w:r>
+        <w:rPr>
+          <w:color w:val="000000" w:themeColor="text1"/>
+          <w:sz w:val="28"/>
+          <w:szCs w:val="28"/>
+        </w:rPr>
+        <w:t xml:space="preserve">It achieves its goal by acting mainly on </w:t>
+      </w:r>
+      <w:r>
+        <w:rPr>
+          <w:color w:val="000000" w:themeColor="text1"/>
+          <w:sz w:val="28"/>
+          <w:szCs w:val="28"/>
+        </w:rPr>
+        <w:t>simplifying the communication between organizational an</w:t>
+      </w:r>
+      <w:r>
+        <w:rPr>
+          <w:color w:val="000000" w:themeColor="text1"/>
+          <w:sz w:val="28"/>
+          <w:szCs w:val="28"/>
+        </w:rPr>
+        <w:t>d</w:t>
+      </w:r>
+      <w:bookmarkStart w:id="0" w:name="_GoBack"/>
+      <w:bookmarkEnd w:id="0"/>
+      <w:r>
+        <w:rPr>
+          <w:color w:val="000000" w:themeColor="text1"/>
+          <w:sz w:val="28"/>
+          <w:szCs w:val="28"/>
+        </w:rPr>
+        <w:t xml:space="preserve"> technical teams as well as introducing the automatization </w:t>
+      </w:r>
+      <w:r>
+        <w:rPr>
+          <w:color w:val="000000" w:themeColor="text1"/>
+          <w:sz w:val="28"/>
+          <w:szCs w:val="28"/>
+        </w:rPr>
+        <w:t xml:space="preserve">for </w:t>
+      </w:r>
+      <w:r>
+        <w:rPr>
+          <w:color w:val="000000" w:themeColor="text1"/>
+          <w:sz w:val="28"/>
+          <w:szCs w:val="28"/>
+        </w:rPr>
+        <w:t xml:space="preserve">the </w:t>
+      </w:r>
+      <w:r>
+        <w:rPr>
+          <w:color w:val="000000" w:themeColor="text1"/>
+          <w:sz w:val="28"/>
+          <w:szCs w:val="28"/>
+        </w:rPr>
+        <w:t xml:space="preserve">tasks that can be automated. </w:t>
+      </w:r>
+    </w:p>
+    <w:p>
+      <w:pPr>
+        <w:pStyle w:val="ListParagraph"/>
+        <w:ind w:left="0" w:firstLine="720"/>
+        <w:jc w:val="both"/>
+        <w:rPr>
+          <w:color w:val="000000" w:themeColor="text1"/>
+          <w:sz w:val="28"/>
+          <w:szCs w:val="28"/>
+        </w:rPr>
+      </w:pPr>
+    </w:p>
+    <w:p>
+      <w:pPr>
         <w:ind w:left="360"/>
         <w:rPr>
           <w:b/>
@@ -8695,6 +8876,7 @@
         <w:ind w:left="360"/>
       </w:pPr>
       <w:r>
+        <w:lastRenderedPageBreak/>
         <w:t xml:space="preserve">[8] Michael Langhammer and Klaus </w:t>
       </w:r>
       <w:proofErr w:type="spellStart"/>
@@ -8877,7 +9059,6 @@
           <w:shd w:val="clear" w:color="auto" w:fill="FFFFFF"/>
           <w:lang w:val="de-DE"/>
         </w:rPr>
-        <w:lastRenderedPageBreak/>
         <w:t xml:space="preserve">[12] </w:t>
       </w:r>
       <w:r>
@@ -9193,29 +9374,7 @@
           <w:szCs w:val="20"/>
           <w:shd w:val="clear" w:color="auto" w:fill="FFFFFF"/>
         </w:rPr>
-        <w:t xml:space="preserve">[18] Mazkatli, </w:t>
-      </w:r>
-      <w:proofErr w:type="spellStart"/>
-      <w:r>
-        <w:rPr>
-          <w:rFonts w:ascii="Arial" w:hAnsi="Arial" w:cs="Arial"/>
-          <w:color w:val="222222"/>
-          <w:sz w:val="20"/>
-          <w:szCs w:val="20"/>
-          <w:shd w:val="clear" w:color="auto" w:fill="FFFFFF"/>
-        </w:rPr>
-        <w:t>Manar</w:t>
-      </w:r>
-      <w:proofErr w:type="spellEnd"/>
-      <w:r>
-        <w:rPr>
-          <w:rFonts w:ascii="Arial" w:hAnsi="Arial" w:cs="Arial"/>
-          <w:color w:val="222222"/>
-          <w:sz w:val="20"/>
-          <w:szCs w:val="20"/>
-          <w:shd w:val="clear" w:color="auto" w:fill="FFFFFF"/>
-        </w:rPr>
-        <w:t xml:space="preserve">, and Anne Koziolek. </w:t>
+        <w:t xml:space="preserve">[18] Mazkatli, Manar, and Anne Koziolek. </w:t>
       </w:r>
       <w:r>
         <w:rPr>
@@ -9268,7 +9427,34 @@
     </w:p>
     <w:p>
       <w:pPr>
+        <w:ind w:left="426"/>
+        <w:rPr>
+          <w:sz w:val="32"/>
+          <w:szCs w:val="32"/>
+          <w:u w:val="single"/>
+        </w:rPr>
+      </w:pPr>
+      <w:r>
+        <w:t xml:space="preserve">[20] Andreas </w:t>
+      </w:r>
+      <w:proofErr w:type="spellStart"/>
+      <w:r>
+        <w:t>Brunnert</w:t>
+      </w:r>
+      <w:proofErr w:type="spellEnd"/>
+      <w:r>
+        <w:t xml:space="preserve"> et al. Performance-oriented DevOps: A Research Agenda. Tech. rep. SPEC-RG-2015-01. SPEC Research Group - DevOps Performance Working Group, Standard Performance Evaluation Corporation (SPEC), Aug. 2015</w:t>
+      </w:r>
+    </w:p>
+    <w:p>
+      <w:pPr>
+        <w:ind w:left="360"/>
+      </w:pPr>
+    </w:p>
+    <w:p>
+      <w:pPr>
         <w:pStyle w:val="ListParagraph"/>
+        <w:ind w:left="284"/>
         <w:rPr>
           <w:color w:val="000000" w:themeColor="text1"/>
         </w:rPr>

</xml_diff>

<commit_message>
The probes generation process done
</commit_message>
<xml_diff>
--- a/master_thesis_fondation.docx
+++ b/master_thesis_fondation.docx
@@ -2217,7 +2217,21 @@
           <w:sz w:val="28"/>
           <w:szCs w:val="28"/>
         </w:rPr>
-        <w:t xml:space="preserve">developers can focus only on the relevant part of the system. </w:t>
+        <w:t>developers can focus only on the relevant part</w:t>
+      </w:r>
+      <w:r>
+        <w:rPr>
+          <w:sz w:val="28"/>
+          <w:szCs w:val="28"/>
+        </w:rPr>
+        <w:t>s</w:t>
+      </w:r>
+      <w:r>
+        <w:rPr>
+          <w:sz w:val="28"/>
+          <w:szCs w:val="28"/>
+        </w:rPr>
+        <w:t xml:space="preserve"> of the system. </w:t>
       </w:r>
     </w:p>
     <w:p>
@@ -4996,7 +5010,7 @@
           <w:sz w:val="32"/>
           <w:szCs w:val="32"/>
         </w:rPr>
-        <w:t xml:space="preserve">7-1. </w:t>
+        <w:t>7</w:t>
       </w:r>
       <w:r>
         <w:rPr>
@@ -5004,7 +5018,7 @@
           <w:sz w:val="32"/>
           <w:szCs w:val="32"/>
         </w:rPr>
-        <w:t xml:space="preserve">SoMoX </w:t>
+        <w:t>.</w:t>
       </w:r>
       <w:r>
         <w:rPr>
@@ -5012,7 +5026,7 @@
           <w:sz w:val="32"/>
           <w:szCs w:val="32"/>
         </w:rPr>
-        <w:t>SEFF</w:t>
+        <w:t xml:space="preserve">1. </w:t>
       </w:r>
       <w:r>
         <w:rPr>
@@ -5020,7 +5034,7 @@
           <w:sz w:val="32"/>
           <w:szCs w:val="32"/>
         </w:rPr>
-        <w:t>s</w:t>
+        <w:t xml:space="preserve">SoMoX </w:t>
       </w:r>
       <w:r>
         <w:rPr>
@@ -5028,6 +5042,22 @@
           <w:sz w:val="32"/>
           <w:szCs w:val="32"/>
         </w:rPr>
+        <w:t>SEFF</w:t>
+      </w:r>
+      <w:r>
+        <w:rPr>
+          <w:b/>
+          <w:sz w:val="32"/>
+          <w:szCs w:val="32"/>
+        </w:rPr>
+        <w:t>s</w:t>
+      </w:r>
+      <w:r>
+        <w:rPr>
+          <w:b/>
+          <w:sz w:val="32"/>
+          <w:szCs w:val="32"/>
+        </w:rPr>
         <w:t xml:space="preserve"> reconstruction</w:t>
       </w:r>
     </w:p>
@@ -5354,7 +5384,7 @@
           <w:sz w:val="32"/>
           <w:szCs w:val="32"/>
         </w:rPr>
-        <w:t xml:space="preserve">7-2. </w:t>
+        <w:t>7</w:t>
       </w:r>
       <w:r>
         <w:rPr>
@@ -5362,7 +5392,7 @@
           <w:sz w:val="32"/>
           <w:szCs w:val="32"/>
         </w:rPr>
-        <w:t>I</w:t>
+        <w:t>.</w:t>
       </w:r>
       <w:r>
         <w:rPr>
@@ -5370,6 +5400,22 @@
           <w:sz w:val="32"/>
           <w:szCs w:val="32"/>
         </w:rPr>
+        <w:t xml:space="preserve">2. </w:t>
+      </w:r>
+      <w:r>
+        <w:rPr>
+          <w:b/>
+          <w:sz w:val="32"/>
+          <w:szCs w:val="32"/>
+        </w:rPr>
+        <w:t>I</w:t>
+      </w:r>
+      <w:r>
+        <w:rPr>
+          <w:b/>
+          <w:sz w:val="32"/>
+          <w:szCs w:val="32"/>
+        </w:rPr>
         <w:t>ncremental SEFF reconstruction</w:t>
       </w:r>
     </w:p>
@@ -5532,6 +5578,41 @@
           <w:szCs w:val="28"/>
         </w:rPr>
       </w:pPr>
+    </w:p>
+    <w:p>
+      <w:pPr>
+        <w:ind w:left="-567" w:firstLine="567"/>
+        <w:jc w:val="both"/>
+        <w:rPr>
+          <w:sz w:val="28"/>
+          <w:szCs w:val="28"/>
+        </w:rPr>
+      </w:pPr>
+      <w:r>
+        <w:rPr>
+          <w:sz w:val="28"/>
+          <w:szCs w:val="28"/>
+        </w:rPr>
+        <w:t xml:space="preserve"> </w:t>
+      </w:r>
+    </w:p>
+    <w:p>
+      <w:pPr>
+        <w:pStyle w:val="ListParagraph"/>
+        <w:ind w:left="-567"/>
+        <w:rPr>
+          <w:b/>
+          <w:sz w:val="32"/>
+          <w:szCs w:val="32"/>
+        </w:rPr>
+      </w:pPr>
+    </w:p>
+    <w:p>
+      <w:pPr>
+        <w:pStyle w:val="ListParagraph"/>
+        <w:keepNext/>
+        <w:ind w:left="-567" w:firstLine="1134"/>
+      </w:pPr>
       <w:r>
         <w:rPr>
           <w:noProof/>
@@ -5539,104 +5620,824 @@
           <w:szCs w:val="28"/>
         </w:rPr>
         <mc:AlternateContent>
-          <mc:Choice Requires="wps">
+          <mc:Choice Requires="wpc">
             <w:drawing>
-              <wp:anchor distT="0" distB="0" distL="114300" distR="114300" simplePos="0" relativeHeight="251662336" behindDoc="0" locked="0" layoutInCell="1" allowOverlap="1" wp14:anchorId="09E2CA73" wp14:editId="3FBE5599">
-                <wp:simplePos x="0" y="0"/>
-                <wp:positionH relativeFrom="column">
-                  <wp:posOffset>1660525</wp:posOffset>
-                </wp:positionH>
-                <wp:positionV relativeFrom="paragraph">
-                  <wp:posOffset>290195</wp:posOffset>
-                </wp:positionV>
-                <wp:extent cx="1440180" cy="678180"/>
-                <wp:effectExtent l="0" t="0" r="26670" b="26670"/>
-                <wp:wrapNone/>
-                <wp:docPr id="12" name="Oval 12"/>
-                <wp:cNvGraphicFramePr/>
+              <wp:inline distT="0" distB="0" distL="0" distR="0" wp14:anchorId="40EEE70B" wp14:editId="778E5945">
+                <wp:extent cx="5183871" cy="4831080"/>
+                <wp:effectExtent l="266700" t="0" r="0" b="26670"/>
+                <wp:docPr id="97" name="Canvas 97"/>
+                <wp:cNvGraphicFramePr>
+                  <a:graphicFrameLocks xmlns:a="http://schemas.openxmlformats.org/drawingml/2006/main" noChangeAspect="1"/>
+                </wp:cNvGraphicFramePr>
                 <a:graphic xmlns:a="http://schemas.openxmlformats.org/drawingml/2006/main">
-                  <a:graphicData uri="http://schemas.microsoft.com/office/word/2010/wordprocessingShape">
-                    <wps:wsp>
-                      <wps:cNvSpPr/>
-                      <wps:spPr>
-                        <a:xfrm>
-                          <a:off x="0" y="0"/>
-                          <a:ext cx="1440180" cy="678180"/>
-                        </a:xfrm>
-                        <a:prstGeom prst="ellipse">
-                          <a:avLst/>
-                        </a:prstGeom>
-                      </wps:spPr>
-                      <wps:style>
-                        <a:lnRef idx="2">
-                          <a:schemeClr val="accent6"/>
-                        </a:lnRef>
-                        <a:fillRef idx="1">
-                          <a:schemeClr val="lt1"/>
-                        </a:fillRef>
-                        <a:effectRef idx="0">
-                          <a:schemeClr val="accent6"/>
-                        </a:effectRef>
-                        <a:fontRef idx="minor">
-                          <a:schemeClr val="dk1"/>
-                        </a:fontRef>
-                      </wps:style>
-                      <wps:txbx>
-                        <w:txbxContent>
-                          <w:p>
-                            <w:pPr>
-                              <w:jc w:val="center"/>
-                              <w:rPr>
-                                <w:lang w:val="de-DE"/>
-                              </w:rPr>
-                            </w:pPr>
-                            <w:r>
-                              <w:rPr>
-                                <w:lang w:val="de-DE"/>
-                              </w:rPr>
-                              <w:t>Source Code Changes</w:t>
-                            </w:r>
-                          </w:p>
-                        </w:txbxContent>
-                      </wps:txbx>
-                      <wps:bodyPr rot="0" spcFirstLastPara="0" vertOverflow="overflow" horzOverflow="overflow" vert="horz" wrap="square" lIns="91440" tIns="45720" rIns="91440" bIns="45720" numCol="1" spcCol="0" rtlCol="0" fromWordArt="0" anchor="ctr" anchorCtr="0" forceAA="0" compatLnSpc="1">
-                        <a:prstTxWarp prst="textNoShape">
-                          <a:avLst/>
-                        </a:prstTxWarp>
-                        <a:noAutofit/>
-                      </wps:bodyPr>
-                    </wps:wsp>
+                  <a:graphicData uri="http://schemas.microsoft.com/office/word/2010/wordprocessingCanvas">
+                    <wpc:wpc>
+                      <wpc:bg/>
+                      <wpc:whole/>
+                      <wps:wsp>
+                        <wps:cNvPr id="148" name="Oval 148"/>
+                        <wps:cNvSpPr/>
+                        <wps:spPr>
+                          <a:xfrm>
+                            <a:off x="1421130" y="0"/>
+                            <a:ext cx="1158240" cy="624840"/>
+                          </a:xfrm>
+                          <a:prstGeom prst="ellipse">
+                            <a:avLst/>
+                          </a:prstGeom>
+                        </wps:spPr>
+                        <wps:style>
+                          <a:lnRef idx="2">
+                            <a:schemeClr val="dk1"/>
+                          </a:lnRef>
+                          <a:fillRef idx="1">
+                            <a:schemeClr val="lt1"/>
+                          </a:fillRef>
+                          <a:effectRef idx="0">
+                            <a:schemeClr val="dk1"/>
+                          </a:effectRef>
+                          <a:fontRef idx="minor">
+                            <a:schemeClr val="dk1"/>
+                          </a:fontRef>
+                        </wps:style>
+                        <wps:txbx>
+                          <w:txbxContent>
+                            <w:p>
+                              <w:pPr>
+                                <w:jc w:val="center"/>
+                                <w:rPr>
+                                  <w:lang w:val="de-DE"/>
+                                </w:rPr>
+                              </w:pPr>
+                              <w:r>
+                                <w:rPr>
+                                  <w:lang w:val="de-DE"/>
+                                </w:rPr>
+                                <w:t>Source Code Changes</w:t>
+                              </w:r>
+                            </w:p>
+                            <w:p>
+                              <w:pPr>
+                                <w:jc w:val="center"/>
+                              </w:pPr>
+                            </w:p>
+                          </w:txbxContent>
+                        </wps:txbx>
+                        <wps:bodyPr rot="0" spcFirstLastPara="0" vertOverflow="overflow" horzOverflow="overflow" vert="horz" wrap="square" lIns="91440" tIns="45720" rIns="91440" bIns="45720" numCol="1" spcCol="0" rtlCol="0" fromWordArt="0" anchor="ctr" anchorCtr="0" forceAA="0" compatLnSpc="1">
+                          <a:prstTxWarp prst="textNoShape">
+                            <a:avLst/>
+                          </a:prstTxWarp>
+                          <a:noAutofit/>
+                        </wps:bodyPr>
+                      </wps:wsp>
+                      <wps:wsp>
+                        <wps:cNvPr id="149" name="Diamond 149"/>
+                        <wps:cNvSpPr/>
+                        <wps:spPr>
+                          <a:xfrm>
+                            <a:off x="1085850" y="777240"/>
+                            <a:ext cx="1851660" cy="891540"/>
+                          </a:xfrm>
+                          <a:prstGeom prst="diamond">
+                            <a:avLst/>
+                          </a:prstGeom>
+                        </wps:spPr>
+                        <wps:style>
+                          <a:lnRef idx="2">
+                            <a:schemeClr val="dk1"/>
+                          </a:lnRef>
+                          <a:fillRef idx="1">
+                            <a:schemeClr val="lt1"/>
+                          </a:fillRef>
+                          <a:effectRef idx="0">
+                            <a:schemeClr val="dk1"/>
+                          </a:effectRef>
+                          <a:fontRef idx="minor">
+                            <a:schemeClr val="dk1"/>
+                          </a:fontRef>
+                        </wps:style>
+                        <wps:txbx>
+                          <w:txbxContent>
+                            <w:p>
+                              <w:pPr>
+                                <w:jc w:val="center"/>
+                                <w:rPr>
+                                  <w:lang w:val="de-DE"/>
+                                </w:rPr>
+                              </w:pPr>
+                              <w:r>
+                                <w:rPr>
+                                  <w:lang w:val="de-DE"/>
+                                </w:rPr>
+                                <w:t>Are Changes relevant</w:t>
+                              </w:r>
+                            </w:p>
+                            <w:p>
+                              <w:pPr>
+                                <w:jc w:val="center"/>
+                              </w:pPr>
+                            </w:p>
+                          </w:txbxContent>
+                        </wps:txbx>
+                        <wps:bodyPr rot="0" spcFirstLastPara="0" vertOverflow="overflow" horzOverflow="overflow" vert="horz" wrap="square" lIns="91440" tIns="45720" rIns="91440" bIns="45720" numCol="1" spcCol="0" rtlCol="0" fromWordArt="0" anchor="ctr" anchorCtr="0" forceAA="0" compatLnSpc="1">
+                          <a:prstTxWarp prst="textNoShape">
+                            <a:avLst/>
+                          </a:prstTxWarp>
+                          <a:noAutofit/>
+                        </wps:bodyPr>
+                      </wps:wsp>
+                      <wps:wsp>
+                        <wps:cNvPr id="150" name="Rectangle: Rounded Corners 150"/>
+                        <wps:cNvSpPr/>
+                        <wps:spPr>
+                          <a:xfrm>
+                            <a:off x="11430" y="1813560"/>
+                            <a:ext cx="4206240" cy="533400"/>
+                          </a:xfrm>
+                          <a:prstGeom prst="roundRect">
+                            <a:avLst/>
+                          </a:prstGeom>
+                        </wps:spPr>
+                        <wps:style>
+                          <a:lnRef idx="2">
+                            <a:schemeClr val="dk1"/>
+                          </a:lnRef>
+                          <a:fillRef idx="1">
+                            <a:schemeClr val="lt1"/>
+                          </a:fillRef>
+                          <a:effectRef idx="0">
+                            <a:schemeClr val="dk1"/>
+                          </a:effectRef>
+                          <a:fontRef idx="minor">
+                            <a:schemeClr val="dk1"/>
+                          </a:fontRef>
+                        </wps:style>
+                        <wps:txbx>
+                          <w:txbxContent>
+                            <w:p>
+                              <w:pPr>
+                                <w:jc w:val="center"/>
+                              </w:pPr>
+                              <w:r>
+                                <w:t>Remove all abstract actions of t</w:t>
+                              </w:r>
+                              <w:r>
+                                <w:t>he old method from the correspondence model</w:t>
+                              </w:r>
+                            </w:p>
+                            <w:p>
+                              <w:pPr>
+                                <w:jc w:val="center"/>
+                              </w:pPr>
+                            </w:p>
+                          </w:txbxContent>
+                        </wps:txbx>
+                        <wps:bodyPr rot="0" spcFirstLastPara="0" vertOverflow="overflow" horzOverflow="overflow" vert="horz" wrap="square" lIns="91440" tIns="45720" rIns="91440" bIns="45720" numCol="1" spcCol="0" rtlCol="0" fromWordArt="0" anchor="ctr" anchorCtr="0" forceAA="0" compatLnSpc="1">
+                          <a:prstTxWarp prst="textNoShape">
+                            <a:avLst/>
+                          </a:prstTxWarp>
+                          <a:noAutofit/>
+                        </wps:bodyPr>
+                      </wps:wsp>
+                      <wps:wsp>
+                        <wps:cNvPr id="151" name="Rectangle: Rounded Corners 151"/>
+                        <wps:cNvSpPr/>
+                        <wps:spPr>
+                          <a:xfrm>
+                            <a:off x="11430" y="2504100"/>
+                            <a:ext cx="4282440" cy="533400"/>
+                          </a:xfrm>
+                          <a:prstGeom prst="roundRect">
+                            <a:avLst/>
+                          </a:prstGeom>
+                        </wps:spPr>
+                        <wps:style>
+                          <a:lnRef idx="2">
+                            <a:schemeClr val="dk1"/>
+                          </a:lnRef>
+                          <a:fillRef idx="1">
+                            <a:schemeClr val="lt1"/>
+                          </a:fillRef>
+                          <a:effectRef idx="0">
+                            <a:schemeClr val="dk1"/>
+                          </a:effectRef>
+                          <a:fontRef idx="minor">
+                            <a:schemeClr val="dk1"/>
+                          </a:fontRef>
+                        </wps:style>
+                        <wps:txbx>
+                          <w:txbxContent>
+                            <w:p>
+                              <w:pPr>
+                                <w:jc w:val="center"/>
+                              </w:pPr>
+                              <w:r>
+                                <w:t>Run SoMoX to extract SEFF o</w:t>
+                              </w:r>
+                              <w:r>
+                                <w:t>f the new method</w:t>
+                              </w:r>
+                            </w:p>
+                            <w:p>
+                              <w:pPr>
+                                <w:jc w:val="center"/>
+                              </w:pPr>
+                            </w:p>
+                          </w:txbxContent>
+                        </wps:txbx>
+                        <wps:bodyPr rot="0" spcFirstLastPara="0" vert="horz" wrap="square" lIns="91440" tIns="45720" rIns="91440" bIns="45720" numCol="1" spcCol="0" rtlCol="0" fromWordArt="0" anchor="ctr" anchorCtr="0" forceAA="0" compatLnSpc="1">
+                          <a:prstTxWarp prst="textNoShape">
+                            <a:avLst/>
+                          </a:prstTxWarp>
+                          <a:noAutofit/>
+                        </wps:bodyPr>
+                      </wps:wsp>
+                      <wps:wsp>
+                        <wps:cNvPr id="152" name="Rectangle: Rounded Corners 152"/>
+                        <wps:cNvSpPr/>
+                        <wps:spPr>
+                          <a:xfrm>
+                            <a:off x="0" y="3189900"/>
+                            <a:ext cx="4293870" cy="533400"/>
+                          </a:xfrm>
+                          <a:prstGeom prst="roundRect">
+                            <a:avLst/>
+                          </a:prstGeom>
+                        </wps:spPr>
+                        <wps:style>
+                          <a:lnRef idx="2">
+                            <a:schemeClr val="dk1"/>
+                          </a:lnRef>
+                          <a:fillRef idx="1">
+                            <a:schemeClr val="lt1"/>
+                          </a:fillRef>
+                          <a:effectRef idx="0">
+                            <a:schemeClr val="dk1"/>
+                          </a:effectRef>
+                          <a:fontRef idx="minor">
+                            <a:schemeClr val="dk1"/>
+                          </a:fontRef>
+                        </wps:style>
+                        <wps:txbx>
+                          <w:txbxContent>
+                            <w:p>
+                              <w:pPr>
+                                <w:jc w:val="center"/>
+                              </w:pPr>
+                              <w:r>
+                                <w:t>Reconnect the newly extracted SEFF e</w:t>
+                              </w:r>
+                              <w:r>
+                                <w:t>lements with the old elements</w:t>
+                              </w:r>
+                            </w:p>
+                            <w:p>
+                              <w:pPr>
+                                <w:jc w:val="center"/>
+                              </w:pPr>
+                            </w:p>
+                          </w:txbxContent>
+                        </wps:txbx>
+                        <wps:bodyPr rot="0" spcFirstLastPara="0" vert="horz" wrap="square" lIns="91440" tIns="45720" rIns="91440" bIns="45720" numCol="1" spcCol="0" rtlCol="0" fromWordArt="0" anchor="ctr" anchorCtr="0" forceAA="0" compatLnSpc="1">
+                          <a:prstTxWarp prst="textNoShape">
+                            <a:avLst/>
+                          </a:prstTxWarp>
+                          <a:noAutofit/>
+                        </wps:bodyPr>
+                      </wps:wsp>
+                      <wps:wsp>
+                        <wps:cNvPr id="153" name="Rectangle: Rounded Corners 153"/>
+                        <wps:cNvSpPr/>
+                        <wps:spPr>
+                          <a:xfrm>
+                            <a:off x="11430" y="3890940"/>
+                            <a:ext cx="4328160" cy="533400"/>
+                          </a:xfrm>
+                          <a:prstGeom prst="roundRect">
+                            <a:avLst/>
+                          </a:prstGeom>
+                        </wps:spPr>
+                        <wps:style>
+                          <a:lnRef idx="2">
+                            <a:schemeClr val="dk1"/>
+                          </a:lnRef>
+                          <a:fillRef idx="1">
+                            <a:schemeClr val="lt1"/>
+                          </a:fillRef>
+                          <a:effectRef idx="0">
+                            <a:schemeClr val="dk1"/>
+                          </a:effectRef>
+                          <a:fontRef idx="minor">
+                            <a:schemeClr val="dk1"/>
+                          </a:fontRef>
+                        </wps:style>
+                        <wps:txbx>
+                          <w:txbxContent>
+                            <w:p>
+                              <w:pPr>
+                                <w:jc w:val="center"/>
+                              </w:pPr>
+                              <w:r>
+                                <w:t>Create new correspondences between the n</w:t>
+                              </w:r>
+                              <w:r>
+                                <w:t>ew SEFF elements and the new method</w:t>
+                              </w:r>
+                            </w:p>
+                            <w:p>
+                              <w:pPr>
+                                <w:jc w:val="center"/>
+                              </w:pPr>
+                            </w:p>
+                          </w:txbxContent>
+                        </wps:txbx>
+                        <wps:bodyPr rot="0" spcFirstLastPara="0" vert="horz" wrap="square" lIns="91440" tIns="45720" rIns="91440" bIns="45720" numCol="1" spcCol="0" rtlCol="0" fromWordArt="0" anchor="ctr" anchorCtr="0" forceAA="0" compatLnSpc="1">
+                          <a:prstTxWarp prst="textNoShape">
+                            <a:avLst/>
+                          </a:prstTxWarp>
+                          <a:noAutofit/>
+                        </wps:bodyPr>
+                      </wps:wsp>
+                      <wps:wsp>
+                        <wps:cNvPr id="154" name="Oval 154"/>
+                        <wps:cNvSpPr/>
+                        <wps:spPr>
+                          <a:xfrm>
+                            <a:off x="1916430" y="4617720"/>
+                            <a:ext cx="243840" cy="213360"/>
+                          </a:xfrm>
+                          <a:prstGeom prst="ellipse">
+                            <a:avLst/>
+                          </a:prstGeom>
+                        </wps:spPr>
+                        <wps:style>
+                          <a:lnRef idx="2">
+                            <a:schemeClr val="dk1">
+                              <a:shade val="50000"/>
+                            </a:schemeClr>
+                          </a:lnRef>
+                          <a:fillRef idx="1">
+                            <a:schemeClr val="dk1"/>
+                          </a:fillRef>
+                          <a:effectRef idx="0">
+                            <a:schemeClr val="dk1"/>
+                          </a:effectRef>
+                          <a:fontRef idx="minor">
+                            <a:schemeClr val="lt1"/>
+                          </a:fontRef>
+                        </wps:style>
+                        <wps:bodyPr rot="0" spcFirstLastPara="0" vertOverflow="overflow" horzOverflow="overflow" vert="horz" wrap="square" lIns="91440" tIns="45720" rIns="91440" bIns="45720" numCol="1" spcCol="0" rtlCol="0" fromWordArt="0" anchor="ctr" anchorCtr="0" forceAA="0" compatLnSpc="1">
+                          <a:prstTxWarp prst="textNoShape">
+                            <a:avLst/>
+                          </a:prstTxWarp>
+                          <a:noAutofit/>
+                        </wps:bodyPr>
+                      </wps:wsp>
+                      <wps:wsp>
+                        <wps:cNvPr id="155" name="Straight Arrow Connector 155"/>
+                        <wps:cNvCnPr>
+                          <a:stCxn id="148" idx="4"/>
+                          <a:endCxn id="149" idx="0"/>
+                        </wps:cNvCnPr>
+                        <wps:spPr>
+                          <a:xfrm>
+                            <a:off x="2000250" y="624840"/>
+                            <a:ext cx="11430" cy="152400"/>
+                          </a:xfrm>
+                          <a:prstGeom prst="straightConnector1">
+                            <a:avLst/>
+                          </a:prstGeom>
+                          <a:ln>
+                            <a:tailEnd type="triangle"/>
+                          </a:ln>
+                        </wps:spPr>
+                        <wps:style>
+                          <a:lnRef idx="1">
+                            <a:schemeClr val="dk1"/>
+                          </a:lnRef>
+                          <a:fillRef idx="0">
+                            <a:schemeClr val="dk1"/>
+                          </a:fillRef>
+                          <a:effectRef idx="0">
+                            <a:schemeClr val="dk1"/>
+                          </a:effectRef>
+                          <a:fontRef idx="minor">
+                            <a:schemeClr val="tx1"/>
+                          </a:fontRef>
+                        </wps:style>
+                        <wps:bodyPr/>
+                      </wps:wsp>
+                      <wps:wsp>
+                        <wps:cNvPr id="157" name="Straight Arrow Connector 157"/>
+                        <wps:cNvCnPr/>
+                        <wps:spPr>
+                          <a:xfrm>
+                            <a:off x="1996440" y="1668780"/>
+                            <a:ext cx="0" cy="144780"/>
+                          </a:xfrm>
+                          <a:prstGeom prst="straightConnector1">
+                            <a:avLst/>
+                          </a:prstGeom>
+                          <a:ln>
+                            <a:tailEnd type="triangle"/>
+                          </a:ln>
+                        </wps:spPr>
+                        <wps:style>
+                          <a:lnRef idx="1">
+                            <a:schemeClr val="dk1"/>
+                          </a:lnRef>
+                          <a:fillRef idx="0">
+                            <a:schemeClr val="dk1"/>
+                          </a:fillRef>
+                          <a:effectRef idx="0">
+                            <a:schemeClr val="dk1"/>
+                          </a:effectRef>
+                          <a:fontRef idx="minor">
+                            <a:schemeClr val="tx1"/>
+                          </a:fontRef>
+                        </wps:style>
+                        <wps:bodyPr/>
+                      </wps:wsp>
+                      <wps:wsp>
+                        <wps:cNvPr id="159" name="Straight Arrow Connector 159"/>
+                        <wps:cNvCnPr/>
+                        <wps:spPr>
+                          <a:xfrm>
+                            <a:off x="1996440" y="2346960"/>
+                            <a:ext cx="0" cy="157140"/>
+                          </a:xfrm>
+                          <a:prstGeom prst="straightConnector1">
+                            <a:avLst/>
+                          </a:prstGeom>
+                          <a:ln>
+                            <a:tailEnd type="triangle"/>
+                          </a:ln>
+                        </wps:spPr>
+                        <wps:style>
+                          <a:lnRef idx="1">
+                            <a:schemeClr val="dk1"/>
+                          </a:lnRef>
+                          <a:fillRef idx="0">
+                            <a:schemeClr val="dk1"/>
+                          </a:fillRef>
+                          <a:effectRef idx="0">
+                            <a:schemeClr val="dk1"/>
+                          </a:effectRef>
+                          <a:fontRef idx="minor">
+                            <a:schemeClr val="tx1"/>
+                          </a:fontRef>
+                        </wps:style>
+                        <wps:bodyPr/>
+                      </wps:wsp>
+                      <wps:wsp>
+                        <wps:cNvPr id="161" name="Straight Arrow Connector 161"/>
+                        <wps:cNvCnPr/>
+                        <wps:spPr>
+                          <a:xfrm>
+                            <a:off x="2011680" y="3037500"/>
+                            <a:ext cx="0" cy="152400"/>
+                          </a:xfrm>
+                          <a:prstGeom prst="straightConnector1">
+                            <a:avLst/>
+                          </a:prstGeom>
+                          <a:ln>
+                            <a:tailEnd type="triangle"/>
+                          </a:ln>
+                        </wps:spPr>
+                        <wps:style>
+                          <a:lnRef idx="1">
+                            <a:schemeClr val="dk1"/>
+                          </a:lnRef>
+                          <a:fillRef idx="0">
+                            <a:schemeClr val="dk1"/>
+                          </a:fillRef>
+                          <a:effectRef idx="0">
+                            <a:schemeClr val="dk1"/>
+                          </a:effectRef>
+                          <a:fontRef idx="minor">
+                            <a:schemeClr val="tx1"/>
+                          </a:fontRef>
+                        </wps:style>
+                        <wps:bodyPr/>
+                      </wps:wsp>
+                      <wps:wsp>
+                        <wps:cNvPr id="163" name="Straight Arrow Connector 163"/>
+                        <wps:cNvCnPr/>
+                        <wps:spPr>
+                          <a:xfrm>
+                            <a:off x="2023110" y="3723300"/>
+                            <a:ext cx="0" cy="167640"/>
+                          </a:xfrm>
+                          <a:prstGeom prst="straightConnector1">
+                            <a:avLst/>
+                          </a:prstGeom>
+                          <a:ln>
+                            <a:tailEnd type="triangle"/>
+                          </a:ln>
+                        </wps:spPr>
+                        <wps:style>
+                          <a:lnRef idx="1">
+                            <a:schemeClr val="dk1"/>
+                          </a:lnRef>
+                          <a:fillRef idx="0">
+                            <a:schemeClr val="dk1"/>
+                          </a:fillRef>
+                          <a:effectRef idx="0">
+                            <a:schemeClr val="dk1"/>
+                          </a:effectRef>
+                          <a:fontRef idx="minor">
+                            <a:schemeClr val="tx1"/>
+                          </a:fontRef>
+                        </wps:style>
+                        <wps:bodyPr/>
+                      </wps:wsp>
+                      <wps:wsp>
+                        <wps:cNvPr id="164" name="Straight Arrow Connector 164"/>
+                        <wps:cNvCnPr/>
+                        <wps:spPr>
+                          <a:xfrm>
+                            <a:off x="2023110" y="4424340"/>
+                            <a:ext cx="0" cy="155280"/>
+                          </a:xfrm>
+                          <a:prstGeom prst="straightConnector1">
+                            <a:avLst/>
+                          </a:prstGeom>
+                          <a:ln>
+                            <a:tailEnd type="triangle"/>
+                          </a:ln>
+                        </wps:spPr>
+                        <wps:style>
+                          <a:lnRef idx="1">
+                            <a:schemeClr val="dk1"/>
+                          </a:lnRef>
+                          <a:fillRef idx="0">
+                            <a:schemeClr val="dk1"/>
+                          </a:fillRef>
+                          <a:effectRef idx="0">
+                            <a:schemeClr val="dk1"/>
+                          </a:effectRef>
+                          <a:fontRef idx="minor">
+                            <a:schemeClr val="tx1"/>
+                          </a:fontRef>
+                        </wps:style>
+                        <wps:bodyPr/>
+                      </wps:wsp>
+                      <wps:wsp>
+                        <wps:cNvPr id="165" name="Connector: Elbow 165"/>
+                        <wps:cNvCnPr>
+                          <a:stCxn id="149" idx="1"/>
+                          <a:endCxn id="154" idx="2"/>
+                        </wps:cNvCnPr>
+                        <wps:spPr>
+                          <a:xfrm rot="10800000" flipH="1" flipV="1">
+                            <a:off x="1085850" y="1223010"/>
+                            <a:ext cx="830580" cy="3501390"/>
+                          </a:xfrm>
+                          <a:prstGeom prst="bentConnector3">
+                            <a:avLst>
+                              <a:gd name="adj1" fmla="val -161468"/>
+                            </a:avLst>
+                          </a:prstGeom>
+                          <a:ln>
+                            <a:tailEnd type="triangle"/>
+                          </a:ln>
+                        </wps:spPr>
+                        <wps:style>
+                          <a:lnRef idx="1">
+                            <a:schemeClr val="dk1"/>
+                          </a:lnRef>
+                          <a:fillRef idx="0">
+                            <a:schemeClr val="dk1"/>
+                          </a:fillRef>
+                          <a:effectRef idx="0">
+                            <a:schemeClr val="dk1"/>
+                          </a:effectRef>
+                          <a:fontRef idx="minor">
+                            <a:schemeClr val="tx1"/>
+                          </a:fontRef>
+                        </wps:style>
+                        <wps:bodyPr/>
+                      </wps:wsp>
+                    </wpc:wpc>
                   </a:graphicData>
                 </a:graphic>
-                <wp14:sizeRelV relativeFrom="margin">
-                  <wp14:pctHeight>0</wp14:pctHeight>
-                </wp14:sizeRelV>
-              </wp:anchor>
+              </wp:inline>
             </w:drawing>
           </mc:Choice>
           <mc:Fallback>
             <w:pict>
-              <v:oval w14:anchorId="09E2CA73" id="Oval 12" o:spid="_x0000_s1027" style="position:absolute;left:0;text-align:left;margin-left:130.75pt;margin-top:22.85pt;width:113.4pt;height:53.4pt;z-index:251662336;visibility:visible;mso-wrap-style:square;mso-height-percent:0;mso-wrap-distance-left:9pt;mso-wrap-distance-top:0;mso-wrap-distance-right:9pt;mso-wrap-distance-bottom:0;mso-position-horizontal:absolute;mso-position-horizontal-relative:text;mso-position-vertical:absolute;mso-position-vertical-relative:text;mso-height-percent:0;mso-height-relative:margin;v-text-anchor:middle" o:gfxdata="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" fillcolor="white [3201]" strokecolor="#70ad47 [3209]" strokeweight="1pt">
-                <v:stroke joinstyle="miter"/>
-                <v:textbox>
-                  <w:txbxContent>
-                    <w:p>
-                      <w:pPr>
-                        <w:jc w:val="center"/>
-                        <w:rPr>
-                          <w:lang w:val="de-DE"/>
-                        </w:rPr>
-                      </w:pPr>
-                      <w:r>
-                        <w:rPr>
-                          <w:lang w:val="de-DE"/>
-                        </w:rPr>
-                        <w:t>Source Code Changes</w:t>
-                      </w:r>
-                    </w:p>
-                  </w:txbxContent>
-                </v:textbox>
-              </v:oval>
+              <v:group w14:anchorId="40EEE70B" id="Canvas 97" o:spid="_x0000_s1027" editas="canvas" style="width:408.2pt;height:380.4pt;mso-position-horizontal-relative:char;mso-position-vertical-relative:line" coordsize="51835,48310" o:gfxdata="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">
+                <v:shapetype id="_x0000_t75" coordsize="21600,21600" o:spt="75" o:preferrelative="t" path="m@4@5l@4@11@9@11@9@5xe" filled="f" stroked="f">
+                  <v:stroke joinstyle="miter"/>
+                  <v:formulas>
+                    <v:f eqn="if lineDrawn pixelLineWidth 0"/>
+                    <v:f eqn="sum @0 1 0"/>
+                    <v:f eqn="sum 0 0 @1"/>
+                    <v:f eqn="prod @2 1 2"/>
+                    <v:f eqn="prod @3 21600 pixelWidth"/>
+                    <v:f eqn="prod @3 21600 pixelHeight"/>
+                    <v:f eqn="sum @0 0 1"/>
+                    <v:f eqn="prod @6 1 2"/>
+                    <v:f eqn="prod @7 21600 pixelWidth"/>
+                    <v:f eqn="sum @8 21600 0"/>
+                    <v:f eqn="prod @7 21600 pixelHeight"/>
+                    <v:f eqn="sum @10 21600 0"/>
+                  </v:formulas>
+                  <v:path o:extrusionok="f" gradientshapeok="t" o:connecttype="rect"/>
+                  <o:lock v:ext="edit" aspectratio="t"/>
+                </v:shapetype>
+                <v:shape id="_x0000_s1028" type="#_x0000_t75" style="position:absolute;width:51835;height:48310;visibility:visible;mso-wrap-style:square">
+                  <v:fill o:detectmouseclick="t"/>
+                  <v:path o:connecttype="none"/>
+                </v:shape>
+                <v:oval id="Oval 148" o:spid="_x0000_s1029" style="position:absolute;left:14211;width:11582;height:6248;visibility:visible;mso-wrap-style:square;v-text-anchor:middle" o:gfxdata="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" fillcolor="white [3201]" strokecolor="black [3200]" strokeweight="1pt">
+                  <v:stroke joinstyle="miter"/>
+                  <v:textbox>
+                    <w:txbxContent>
+                      <w:p>
+                        <w:pPr>
+                          <w:jc w:val="center"/>
+                          <w:rPr>
+                            <w:lang w:val="de-DE"/>
+                          </w:rPr>
+                        </w:pPr>
+                        <w:r>
+                          <w:rPr>
+                            <w:lang w:val="de-DE"/>
+                          </w:rPr>
+                          <w:t>Source Code Changes</w:t>
+                        </w:r>
+                      </w:p>
+                      <w:p>
+                        <w:pPr>
+                          <w:jc w:val="center"/>
+                        </w:pPr>
+                      </w:p>
+                    </w:txbxContent>
+                  </v:textbox>
+                </v:oval>
+                <v:shapetype id="_x0000_t4" coordsize="21600,21600" o:spt="4" path="m10800,l,10800,10800,21600,21600,10800xe">
+                  <v:stroke joinstyle="miter"/>
+                  <v:path gradientshapeok="t" o:connecttype="rect" textboxrect="5400,5400,16200,16200"/>
+                </v:shapetype>
+                <v:shape id="Diamond 149" o:spid="_x0000_s1030" type="#_x0000_t4" style="position:absolute;left:10858;top:7772;width:18517;height:8915;visibility:visible;mso-wrap-style:square;v-text-anchor:middle" o:gfxdata="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" fillcolor="white [3201]" strokecolor="black [3200]" strokeweight="1pt">
+                  <v:textbox>
+                    <w:txbxContent>
+                      <w:p>
+                        <w:pPr>
+                          <w:jc w:val="center"/>
+                          <w:rPr>
+                            <w:lang w:val="de-DE"/>
+                          </w:rPr>
+                        </w:pPr>
+                        <w:r>
+                          <w:rPr>
+                            <w:lang w:val="de-DE"/>
+                          </w:rPr>
+                          <w:t>Are Changes relevant</w:t>
+                        </w:r>
+                      </w:p>
+                      <w:p>
+                        <w:pPr>
+                          <w:jc w:val="center"/>
+                        </w:pPr>
+                      </w:p>
+                    </w:txbxContent>
+                  </v:textbox>
+                </v:shape>
+                <v:roundrect id="Rectangle: Rounded Corners 150" o:spid="_x0000_s1031" style="position:absolute;left:114;top:18135;width:42062;height:5334;visibility:visible;mso-wrap-style:square;v-text-anchor:middle" arcsize="10923f" o:gfxdata="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" fillcolor="white [3201]" strokecolor="black [3200]" strokeweight="1pt">
+                  <v:stroke joinstyle="miter"/>
+                  <v:textbox>
+                    <w:txbxContent>
+                      <w:p>
+                        <w:pPr>
+                          <w:jc w:val="center"/>
+                        </w:pPr>
+                        <w:r>
+                          <w:t>Remove all abstract actions of t</w:t>
+                        </w:r>
+                        <w:r>
+                          <w:t>he old method from the correspondence model</w:t>
+                        </w:r>
+                      </w:p>
+                      <w:p>
+                        <w:pPr>
+                          <w:jc w:val="center"/>
+                        </w:pPr>
+                      </w:p>
+                    </w:txbxContent>
+                  </v:textbox>
+                </v:roundrect>
+                <v:roundrect id="Rectangle: Rounded Corners 151" o:spid="_x0000_s1032" style="position:absolute;left:114;top:25041;width:42824;height:5334;visibility:visible;mso-wrap-style:square;v-text-anchor:middle" arcsize="10923f" o:gfxdata="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" fillcolor="white [3201]" strokecolor="black [3200]" strokeweight="1pt">
+                  <v:stroke joinstyle="miter"/>
+                  <v:textbox>
+                    <w:txbxContent>
+                      <w:p>
+                        <w:pPr>
+                          <w:jc w:val="center"/>
+                        </w:pPr>
+                        <w:r>
+                          <w:t>Run SoMoX to extract SEFF o</w:t>
+                        </w:r>
+                        <w:r>
+                          <w:t>f the new method</w:t>
+                        </w:r>
+                      </w:p>
+                      <w:p>
+                        <w:pPr>
+                          <w:jc w:val="center"/>
+                        </w:pPr>
+                      </w:p>
+                    </w:txbxContent>
+                  </v:textbox>
+                </v:roundrect>
+                <v:roundrect id="Rectangle: Rounded Corners 152" o:spid="_x0000_s1033" style="position:absolute;top:31899;width:42938;height:5334;visibility:visible;mso-wrap-style:square;v-text-anchor:middle" arcsize="10923f" o:gfxdata="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" fillcolor="white [3201]" strokecolor="black [3200]" strokeweight="1pt">
+                  <v:stroke joinstyle="miter"/>
+                  <v:textbox>
+                    <w:txbxContent>
+                      <w:p>
+                        <w:pPr>
+                          <w:jc w:val="center"/>
+                        </w:pPr>
+                        <w:r>
+                          <w:t>Reconnect the newly extracted SEFF e</w:t>
+                        </w:r>
+                        <w:r>
+                          <w:t>lements with the old elements</w:t>
+                        </w:r>
+                      </w:p>
+                      <w:p>
+                        <w:pPr>
+                          <w:jc w:val="center"/>
+                        </w:pPr>
+                      </w:p>
+                    </w:txbxContent>
+                  </v:textbox>
+                </v:roundrect>
+                <v:roundrect id="Rectangle: Rounded Corners 153" o:spid="_x0000_s1034" style="position:absolute;left:114;top:38909;width:43281;height:5334;visibility:visible;mso-wrap-style:square;v-text-anchor:middle" arcsize="10923f" o:gfxdata="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" fillcolor="white [3201]" strokecolor="black [3200]" strokeweight="1pt">
+                  <v:stroke joinstyle="miter"/>
+                  <v:textbox>
+                    <w:txbxContent>
+                      <w:p>
+                        <w:pPr>
+                          <w:jc w:val="center"/>
+                        </w:pPr>
+                        <w:r>
+                          <w:t>Create new correspondences between the n</w:t>
+                        </w:r>
+                        <w:r>
+                          <w:t>ew SEFF elements and the new method</w:t>
+                        </w:r>
+                      </w:p>
+                      <w:p>
+                        <w:pPr>
+                          <w:jc w:val="center"/>
+                        </w:pPr>
+                      </w:p>
+                    </w:txbxContent>
+                  </v:textbox>
+                </v:roundrect>
+                <v:oval id="Oval 154" o:spid="_x0000_s1035" style="position:absolute;left:19164;top:46177;width:2438;height:2133;visibility:visible;mso-wrap-style:square;v-text-anchor:middle" o:gfxdata="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" fillcolor="black [3200]" strokecolor="black [1600]" strokeweight="1pt">
+                  <v:stroke joinstyle="miter"/>
+                </v:oval>
+                <v:shapetype id="_x0000_t32" coordsize="21600,21600" o:spt="32" o:oned="t" path="m,l21600,21600e" filled="f">
+                  <v:path arrowok="t" fillok="f" o:connecttype="none"/>
+                  <o:lock v:ext="edit" shapetype="t"/>
+                </v:shapetype>
+                <v:shape id="Straight Arrow Connector 155" o:spid="_x0000_s1036" type="#_x0000_t32" style="position:absolute;left:20002;top:6248;width:114;height:1524;visibility:visible;mso-wrap-style:square" o:connectortype="straight" o:gfxdata="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" strokecolor="black [3200]" strokeweight=".5pt">
+                  <v:stroke endarrow="block" joinstyle="miter"/>
+                </v:shape>
+                <v:shape id="Straight Arrow Connector 157" o:spid="_x0000_s1037" type="#_x0000_t32" style="position:absolute;left:19964;top:16687;width:0;height:1448;visibility:visible;mso-wrap-style:square" o:connectortype="straight" o:gfxdata="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" strokecolor="black [3200]" strokeweight=".5pt">
+                  <v:stroke endarrow="block" joinstyle="miter"/>
+                </v:shape>
+                <v:shape id="Straight Arrow Connector 159" o:spid="_x0000_s1038" type="#_x0000_t32" style="position:absolute;left:19964;top:23469;width:0;height:1572;visibility:visible;mso-wrap-style:square" o:connectortype="straight" o:gfxdata="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" strokecolor="black [3200]" strokeweight=".5pt">
+                  <v:stroke endarrow="block" joinstyle="miter"/>
+                </v:shape>
+                <v:shape id="Straight Arrow Connector 161" o:spid="_x0000_s1039" type="#_x0000_t32" style="position:absolute;left:20116;top:30375;width:0;height:1524;visibility:visible;mso-wrap-style:square" o:connectortype="straight" o:gfxdata="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" strokecolor="black [3200]" strokeweight=".5pt">
+                  <v:stroke endarrow="block" joinstyle="miter"/>
+                </v:shape>
+                <v:shape id="Straight Arrow Connector 163" o:spid="_x0000_s1040" type="#_x0000_t32" style="position:absolute;left:20231;top:37233;width:0;height:1676;visibility:visible;mso-wrap-style:square" o:connectortype="straight" o:gfxdata="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" strokecolor="black [3200]" strokeweight=".5pt">
+                  <v:stroke endarrow="block" joinstyle="miter"/>
+                </v:shape>
+                <v:shape id="Straight Arrow Connector 164" o:spid="_x0000_s1041" type="#_x0000_t32" style="position:absolute;left:20231;top:44243;width:0;height:1553;visibility:visible;mso-wrap-style:square" o:connectortype="straight" o:gfxdata="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" strokecolor="black [3200]" strokeweight=".5pt">
+                  <v:stroke endarrow="block" joinstyle="miter"/>
+                </v:shape>
+                <v:shapetype id="_x0000_t34" coordsize="21600,21600" o:spt="34" o:oned="t" adj="10800" path="m,l@0,0@0,21600,21600,21600e" filled="f">
+                  <v:stroke joinstyle="miter"/>
+                  <v:formulas>
+                    <v:f eqn="val #0"/>
+                  </v:formulas>
+                  <v:path arrowok="t" fillok="f" o:connecttype="none"/>
+                  <v:handles>
+                    <v:h position="#0,center"/>
+                  </v:handles>
+                  <o:lock v:ext="edit" shapetype="t"/>
+                </v:shapetype>
+                <v:shape id="Connector: Elbow 165" o:spid="_x0000_s1042" type="#_x0000_t34" style="position:absolute;left:10858;top:12230;width:8306;height:35014;rotation:180;flip:x y;visibility:visible;mso-wrap-style:square" o:connectortype="elbow" o:gfxdata="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" adj="-34877" strokecolor="black [3200]" strokeweight=".5pt">
+                  <v:stroke endarrow="block"/>
+                </v:shape>
+                <w10:anchorlock/>
+              </v:group>
             </w:pict>
           </mc:Fallback>
         </mc:AlternateContent>
@@ -5644,21 +6445,67 @@
     </w:p>
     <w:p>
       <w:pPr>
-        <w:ind w:left="-567" w:firstLine="567"/>
-        <w:jc w:val="both"/>
-        <w:rPr>
-          <w:sz w:val="28"/>
-          <w:szCs w:val="28"/>
-        </w:rPr>
-      </w:pPr>
-      <w:r>
-        <w:rPr>
-          <w:sz w:val="28"/>
-          <w:szCs w:val="28"/>
-        </w:rPr>
-        <w:t xml:space="preserve"> </w:t>
-      </w:r>
-    </w:p>
+        <w:pStyle w:val="Caption"/>
+        <w:jc w:val="center"/>
+        <w:rPr>
+          <w:b/>
+          <w:sz w:val="24"/>
+          <w:szCs w:val="24"/>
+        </w:rPr>
+      </w:pPr>
+      <w:bookmarkStart w:id="0" w:name="_GoBack"/>
+      <w:r>
+        <w:rPr>
+          <w:sz w:val="24"/>
+          <w:szCs w:val="24"/>
+        </w:rPr>
+        <w:t xml:space="preserve">Figure </w:t>
+      </w:r>
+      <w:r>
+        <w:rPr>
+          <w:sz w:val="24"/>
+          <w:szCs w:val="24"/>
+        </w:rPr>
+        <w:fldChar w:fldCharType="begin"/>
+      </w:r>
+      <w:r>
+        <w:rPr>
+          <w:sz w:val="24"/>
+          <w:szCs w:val="24"/>
+        </w:rPr>
+        <w:instrText xml:space="preserve"> SEQ Figure \* ARABIC </w:instrText>
+      </w:r>
+      <w:r>
+        <w:rPr>
+          <w:sz w:val="24"/>
+          <w:szCs w:val="24"/>
+        </w:rPr>
+        <w:fldChar w:fldCharType="separate"/>
+      </w:r>
+      <w:r>
+        <w:rPr>
+          <w:noProof/>
+          <w:sz w:val="24"/>
+          <w:szCs w:val="24"/>
+        </w:rPr>
+        <w:t>7</w:t>
+      </w:r>
+      <w:r>
+        <w:rPr>
+          <w:sz w:val="24"/>
+          <w:szCs w:val="24"/>
+        </w:rPr>
+        <w:fldChar w:fldCharType="end"/>
+      </w:r>
+      <w:r>
+        <w:rPr>
+          <w:sz w:val="24"/>
+          <w:szCs w:val="24"/>
+        </w:rPr>
+        <w:t>: Overview of the Incremental Reconstruction Process of SEFF</w:t>
+      </w:r>
+    </w:p>
+    <w:bookmarkEnd w:id="0"/>
     <w:p>
       <w:pPr>
         <w:pStyle w:val="ListParagraph"/>
@@ -5680,195 +6527,28 @@
           <w:szCs w:val="32"/>
         </w:rPr>
       </w:pPr>
-      <w:r>
-        <w:rPr>
-          <w:b/>
-          <w:noProof/>
+    </w:p>
+    <w:p>
+      <w:pPr>
+        <w:pStyle w:val="ListParagraph"/>
+        <w:ind w:left="-567"/>
+        <w:rPr>
+          <w:b/>
           <w:sz w:val="32"/>
           <w:szCs w:val="32"/>
         </w:rPr>
-        <mc:AlternateContent>
-          <mc:Choice Requires="wps">
-            <w:drawing>
-              <wp:anchor distT="0" distB="0" distL="114300" distR="114300" simplePos="0" relativeHeight="251675648" behindDoc="0" locked="0" layoutInCell="1" allowOverlap="1" wp14:anchorId="27E08226" wp14:editId="4FE2F40F">
-                <wp:simplePos x="0" y="0"/>
-                <wp:positionH relativeFrom="column">
-                  <wp:posOffset>2384425</wp:posOffset>
-                </wp:positionH>
-                <wp:positionV relativeFrom="paragraph">
-                  <wp:posOffset>29210</wp:posOffset>
-                </wp:positionV>
-                <wp:extent cx="0" cy="186690"/>
-                <wp:effectExtent l="76200" t="0" r="57150" b="60960"/>
-                <wp:wrapNone/>
-                <wp:docPr id="23" name="Straight Arrow Connector 23"/>
-                <wp:cNvGraphicFramePr/>
-                <a:graphic xmlns:a="http://schemas.openxmlformats.org/drawingml/2006/main">
-                  <a:graphicData uri="http://schemas.microsoft.com/office/word/2010/wordprocessingShape">
-                    <wps:wsp>
-                      <wps:cNvCnPr/>
-                      <wps:spPr>
-                        <a:xfrm>
-                          <a:off x="0" y="0"/>
-                          <a:ext cx="0" cy="186690"/>
-                        </a:xfrm>
-                        <a:prstGeom prst="straightConnector1">
-                          <a:avLst/>
-                        </a:prstGeom>
-                        <a:ln>
-                          <a:tailEnd type="triangle"/>
-                        </a:ln>
-                      </wps:spPr>
-                      <wps:style>
-                        <a:lnRef idx="1">
-                          <a:schemeClr val="dk1"/>
-                        </a:lnRef>
-                        <a:fillRef idx="0">
-                          <a:schemeClr val="dk1"/>
-                        </a:fillRef>
-                        <a:effectRef idx="0">
-                          <a:schemeClr val="dk1"/>
-                        </a:effectRef>
-                        <a:fontRef idx="minor">
-                          <a:schemeClr val="tx1"/>
-                        </a:fontRef>
-                      </wps:style>
-                      <wps:bodyPr/>
-                    </wps:wsp>
-                  </a:graphicData>
-                </a:graphic>
-              </wp:anchor>
-            </w:drawing>
-          </mc:Choice>
-          <mc:Fallback>
-            <w:pict>
-              <v:shapetype w14:anchorId="437656C5" id="_x0000_t32" coordsize="21600,21600" o:spt="32" o:oned="t" path="m,l21600,21600e" filled="f">
-                <v:path arrowok="t" fillok="f" o:connecttype="none"/>
-                <o:lock v:ext="edit" shapetype="t"/>
-              </v:shapetype>
-              <v:shape id="Straight Arrow Connector 23" o:spid="_x0000_s1026" type="#_x0000_t32" style="position:absolute;margin-left:187.75pt;margin-top:2.3pt;width:0;height:14.7pt;z-index:251675648;visibility:visible;mso-wrap-style:square;mso-wrap-distance-left:9pt;mso-wrap-distance-top:0;mso-wrap-distance-right:9pt;mso-wrap-distance-bottom:0;mso-position-horizontal:absolute;mso-position-horizontal-relative:text;mso-position-vertical:absolute;mso-position-vertical-relative:text" o:gfxdata="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" strokecolor="black [3200]" strokeweight=".5pt">
-                <v:stroke endarrow="block" joinstyle="miter"/>
-              </v:shape>
-            </w:pict>
-          </mc:Fallback>
-        </mc:AlternateContent>
-      </w:r>
-      <w:r>
-        <w:rPr>
-          <w:b/>
-          <w:noProof/>
+      </w:pPr>
+    </w:p>
+    <w:p>
+      <w:pPr>
+        <w:pStyle w:val="ListParagraph"/>
+        <w:ind w:left="-567"/>
+        <w:rPr>
+          <w:b/>
           <w:sz w:val="32"/>
           <w:szCs w:val="32"/>
         </w:rPr>
-        <mc:AlternateContent>
-          <mc:Choice Requires="wps">
-            <w:drawing>
-              <wp:anchor distT="0" distB="0" distL="114300" distR="114300" simplePos="0" relativeHeight="251663360" behindDoc="0" locked="0" layoutInCell="1" allowOverlap="1" wp14:anchorId="09C0648E" wp14:editId="265BBE6B">
-                <wp:simplePos x="0" y="0"/>
-                <wp:positionH relativeFrom="column">
-                  <wp:posOffset>1424305</wp:posOffset>
-                </wp:positionH>
-                <wp:positionV relativeFrom="paragraph">
-                  <wp:posOffset>215900</wp:posOffset>
-                </wp:positionV>
-                <wp:extent cx="1889760" cy="994410"/>
-                <wp:effectExtent l="19050" t="19050" r="15240" b="34290"/>
-                <wp:wrapNone/>
-                <wp:docPr id="13" name="Diamond 13"/>
-                <wp:cNvGraphicFramePr/>
-                <a:graphic xmlns:a="http://schemas.openxmlformats.org/drawingml/2006/main">
-                  <a:graphicData uri="http://schemas.microsoft.com/office/word/2010/wordprocessingShape">
-                    <wps:wsp>
-                      <wps:cNvSpPr/>
-                      <wps:spPr>
-                        <a:xfrm>
-                          <a:off x="0" y="0"/>
-                          <a:ext cx="1889760" cy="994410"/>
-                        </a:xfrm>
-                        <a:prstGeom prst="diamond">
-                          <a:avLst/>
-                        </a:prstGeom>
-                      </wps:spPr>
-                      <wps:style>
-                        <a:lnRef idx="2">
-                          <a:schemeClr val="accent6"/>
-                        </a:lnRef>
-                        <a:fillRef idx="1">
-                          <a:schemeClr val="lt1"/>
-                        </a:fillRef>
-                        <a:effectRef idx="0">
-                          <a:schemeClr val="accent6"/>
-                        </a:effectRef>
-                        <a:fontRef idx="minor">
-                          <a:schemeClr val="dk1"/>
-                        </a:fontRef>
-                      </wps:style>
-                      <wps:txbx>
-                        <w:txbxContent>
-                          <w:p>
-                            <w:pPr>
-                              <w:jc w:val="center"/>
-                              <w:rPr>
-                                <w:lang w:val="de-DE"/>
-                              </w:rPr>
-                            </w:pPr>
-                            <w:r>
-                              <w:rPr>
-                                <w:lang w:val="de-DE"/>
-                              </w:rPr>
-                              <w:t>Are Changes relevant</w:t>
-                            </w:r>
-                          </w:p>
-                        </w:txbxContent>
-                      </wps:txbx>
-                      <wps:bodyPr rot="0" spcFirstLastPara="0" vertOverflow="overflow" horzOverflow="overflow" vert="horz" wrap="square" lIns="91440" tIns="45720" rIns="91440" bIns="45720" numCol="1" spcCol="0" rtlCol="0" fromWordArt="0" anchor="ctr" anchorCtr="0" forceAA="0" compatLnSpc="1">
-                        <a:prstTxWarp prst="textNoShape">
-                          <a:avLst/>
-                        </a:prstTxWarp>
-                        <a:noAutofit/>
-                      </wps:bodyPr>
-                    </wps:wsp>
-                  </a:graphicData>
-                </a:graphic>
-                <wp14:sizeRelH relativeFrom="margin">
-                  <wp14:pctWidth>0</wp14:pctWidth>
-                </wp14:sizeRelH>
-                <wp14:sizeRelV relativeFrom="margin">
-                  <wp14:pctHeight>0</wp14:pctHeight>
-                </wp14:sizeRelV>
-              </wp:anchor>
-            </w:drawing>
-          </mc:Choice>
-          <mc:Fallback>
-            <w:pict>
-              <v:shapetype w14:anchorId="09C0648E" id="_x0000_t4" coordsize="21600,21600" o:spt="4" path="m10800,l,10800,10800,21600,21600,10800xe">
-                <v:stroke joinstyle="miter"/>
-                <v:path gradientshapeok="t" o:connecttype="rect" textboxrect="5400,5400,16200,16200"/>
-              </v:shapetype>
-              <v:shape id="Diamond 13" o:spid="_x0000_s1028" type="#_x0000_t4" style="position:absolute;left:0;text-align:left;margin-left:112.15pt;margin-top:17pt;width:148.8pt;height:78.3pt;z-index:251663360;visibility:visible;mso-wrap-style:square;mso-width-percent:0;mso-height-percent:0;mso-wrap-distance-left:9pt;mso-wrap-distance-top:0;mso-wrap-distance-right:9pt;mso-wrap-distance-bottom:0;mso-position-horizontal:absolute;mso-position-horizontal-relative:text;mso-position-vertical:absolute;mso-position-vertical-relative:text;mso-width-percent:0;mso-height-percent:0;mso-width-relative:margin;mso-height-relative:margin;v-text-anchor:middle" o:gfxdata="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" fillcolor="white [3201]" strokecolor="#70ad47 [3209]" strokeweight="1pt">
-                <v:textbox>
-                  <w:txbxContent>
-                    <w:p>
-                      <w:pPr>
-                        <w:jc w:val="center"/>
-                        <w:rPr>
-                          <w:lang w:val="de-DE"/>
-                        </w:rPr>
-                      </w:pPr>
-                      <w:r>
-                        <w:rPr>
-                          <w:lang w:val="de-DE"/>
-                        </w:rPr>
-                        <w:t>Are Changes relevant</w:t>
-                      </w:r>
-                    </w:p>
-                  </w:txbxContent>
-                </v:textbox>
-              </v:shape>
-            </w:pict>
-          </mc:Fallback>
-        </mc:AlternateContent>
-      </w:r>
+      </w:pPr>
     </w:p>
     <w:p>
       <w:pPr>
@@ -5891,1128 +6571,20 @@
           <w:szCs w:val="32"/>
         </w:rPr>
       </w:pPr>
-      <w:r>
-        <w:rPr>
-          <w:b/>
-          <w:noProof/>
+    </w:p>
+    <w:p>
+      <w:pPr>
+        <w:pStyle w:val="ListParagraph"/>
+        <w:ind w:left="-567"/>
+        <w:rPr>
+          <w:b/>
           <w:sz w:val="32"/>
           <w:szCs w:val="32"/>
         </w:rPr>
-        <mc:AlternateContent>
-          <mc:Choice Requires="wps">
-            <w:drawing>
-              <wp:anchor distT="0" distB="0" distL="114300" distR="114300" simplePos="0" relativeHeight="251676672" behindDoc="0" locked="0" layoutInCell="1" allowOverlap="1" wp14:anchorId="5103661C" wp14:editId="432B74EF">
-                <wp:simplePos x="0" y="0"/>
-                <wp:positionH relativeFrom="column">
-                  <wp:posOffset>1431925</wp:posOffset>
-                </wp:positionH>
-                <wp:positionV relativeFrom="paragraph">
-                  <wp:posOffset>187325</wp:posOffset>
-                </wp:positionV>
-                <wp:extent cx="845820" cy="3573780"/>
-                <wp:effectExtent l="857250" t="0" r="0" b="102870"/>
-                <wp:wrapNone/>
-                <wp:docPr id="27" name="Connector: Elbow 27"/>
-                <wp:cNvGraphicFramePr/>
-                <a:graphic xmlns:a="http://schemas.openxmlformats.org/drawingml/2006/main">
-                  <a:graphicData uri="http://schemas.microsoft.com/office/word/2010/wordprocessingShape">
-                    <wps:wsp>
-                      <wps:cNvCnPr/>
-                      <wps:spPr>
-                        <a:xfrm>
-                          <a:off x="0" y="0"/>
-                          <a:ext cx="845820" cy="3573780"/>
-                        </a:xfrm>
-                        <a:prstGeom prst="bentConnector3">
-                          <a:avLst>
-                            <a:gd name="adj1" fmla="val -99777"/>
-                          </a:avLst>
-                        </a:prstGeom>
-                        <a:ln>
-                          <a:tailEnd type="triangle"/>
-                        </a:ln>
-                      </wps:spPr>
-                      <wps:style>
-                        <a:lnRef idx="1">
-                          <a:schemeClr val="dk1"/>
-                        </a:lnRef>
-                        <a:fillRef idx="0">
-                          <a:schemeClr val="dk1"/>
-                        </a:fillRef>
-                        <a:effectRef idx="0">
-                          <a:schemeClr val="dk1"/>
-                        </a:effectRef>
-                        <a:fontRef idx="minor">
-                          <a:schemeClr val="tx1"/>
-                        </a:fontRef>
-                      </wps:style>
-                      <wps:bodyPr/>
-                    </wps:wsp>
-                  </a:graphicData>
-                </a:graphic>
-                <wp14:sizeRelH relativeFrom="margin">
-                  <wp14:pctWidth>0</wp14:pctWidth>
-                </wp14:sizeRelH>
-                <wp14:sizeRelV relativeFrom="margin">
-                  <wp14:pctHeight>0</wp14:pctHeight>
-                </wp14:sizeRelV>
-              </wp:anchor>
-            </w:drawing>
-          </mc:Choice>
-          <mc:Fallback>
-            <w:pict>
-              <v:shapetype w14:anchorId="7A97F047" id="_x0000_t34" coordsize="21600,21600" o:spt="34" o:oned="t" adj="10800" path="m,l@0,0@0,21600,21600,21600e" filled="f">
-                <v:stroke joinstyle="miter"/>
-                <v:formulas>
-                  <v:f eqn="val #0"/>
-                </v:formulas>
-                <v:path arrowok="t" fillok="f" o:connecttype="none"/>
-                <v:handles>
-                  <v:h position="#0,center"/>
-                </v:handles>
-                <o:lock v:ext="edit" shapetype="t"/>
-              </v:shapetype>
-              <v:shape id="Connector: Elbow 27" o:spid="_x0000_s1026" type="#_x0000_t34" style="position:absolute;margin-left:112.75pt;margin-top:14.75pt;width:66.6pt;height:281.4pt;z-index:251676672;visibility:visible;mso-wrap-style:square;mso-width-percent:0;mso-height-percent:0;mso-wrap-distance-left:9pt;mso-wrap-distance-top:0;mso-wrap-distance-right:9pt;mso-wrap-distance-bottom:0;mso-position-horizontal:absolute;mso-position-horizontal-relative:text;mso-position-vertical:absolute;mso-position-vertical-relative:text;mso-width-percent:0;mso-height-percent:0;mso-width-relative:margin;mso-height-relative:margin" o:gfxdata="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" adj="-21552" strokecolor="black [3200]" strokeweight=".5pt">
-                <v:stroke endarrow="block"/>
-              </v:shape>
-            </w:pict>
-          </mc:Fallback>
-        </mc:AlternateContent>
-      </w:r>
-    </w:p>
-    <w:p>
-      <w:pPr>
-        <w:pStyle w:val="ListParagraph"/>
-        <w:ind w:left="-567"/>
-        <w:rPr>
-          <w:b/>
-          <w:sz w:val="32"/>
-          <w:szCs w:val="32"/>
-        </w:rPr>
-      </w:pPr>
-    </w:p>
-    <w:p>
-      <w:pPr>
-        <w:pStyle w:val="ListParagraph"/>
-        <w:ind w:left="-567"/>
-        <w:rPr>
-          <w:b/>
-          <w:sz w:val="32"/>
-          <w:szCs w:val="32"/>
-        </w:rPr>
-      </w:pPr>
-      <w:r>
-        <w:rPr>
-          <w:b/>
-          <w:noProof/>
-          <w:sz w:val="32"/>
-          <w:szCs w:val="32"/>
-        </w:rPr>
-        <mc:AlternateContent>
-          <mc:Choice Requires="wps">
-            <w:drawing>
-              <wp:anchor distT="0" distB="0" distL="114300" distR="114300" simplePos="0" relativeHeight="251671552" behindDoc="0" locked="0" layoutInCell="1" allowOverlap="1" wp14:anchorId="7DA7B6E4" wp14:editId="57549180">
-                <wp:simplePos x="0" y="0"/>
-                <wp:positionH relativeFrom="column">
-                  <wp:posOffset>2384425</wp:posOffset>
-                </wp:positionH>
-                <wp:positionV relativeFrom="paragraph">
-                  <wp:posOffset>139700</wp:posOffset>
-                </wp:positionV>
-                <wp:extent cx="0" cy="152400"/>
-                <wp:effectExtent l="76200" t="0" r="57150" b="57150"/>
-                <wp:wrapNone/>
-                <wp:docPr id="18" name="Straight Arrow Connector 18"/>
-                <wp:cNvGraphicFramePr/>
-                <a:graphic xmlns:a="http://schemas.openxmlformats.org/drawingml/2006/main">
-                  <a:graphicData uri="http://schemas.microsoft.com/office/word/2010/wordprocessingShape">
-                    <wps:wsp>
-                      <wps:cNvCnPr/>
-                      <wps:spPr>
-                        <a:xfrm>
-                          <a:off x="0" y="0"/>
-                          <a:ext cx="0" cy="152400"/>
-                        </a:xfrm>
-                        <a:prstGeom prst="straightConnector1">
-                          <a:avLst/>
-                        </a:prstGeom>
-                        <a:ln>
-                          <a:tailEnd type="triangle"/>
-                        </a:ln>
-                      </wps:spPr>
-                      <wps:style>
-                        <a:lnRef idx="1">
-                          <a:schemeClr val="dk1"/>
-                        </a:lnRef>
-                        <a:fillRef idx="0">
-                          <a:schemeClr val="dk1"/>
-                        </a:fillRef>
-                        <a:effectRef idx="0">
-                          <a:schemeClr val="dk1"/>
-                        </a:effectRef>
-                        <a:fontRef idx="minor">
-                          <a:schemeClr val="tx1"/>
-                        </a:fontRef>
-                      </wps:style>
-                      <wps:bodyPr/>
-                    </wps:wsp>
-                  </a:graphicData>
-                </a:graphic>
-              </wp:anchor>
-            </w:drawing>
-          </mc:Choice>
-          <mc:Fallback>
-            <w:pict>
-              <v:shape w14:anchorId="3AA63125" id="Straight Arrow Connector 18" o:spid="_x0000_s1026" type="#_x0000_t32" style="position:absolute;margin-left:187.75pt;margin-top:11pt;width:0;height:12pt;z-index:251671552;visibility:visible;mso-wrap-style:square;mso-wrap-distance-left:9pt;mso-wrap-distance-top:0;mso-wrap-distance-right:9pt;mso-wrap-distance-bottom:0;mso-position-horizontal:absolute;mso-position-horizontal-relative:text;mso-position-vertical:absolute;mso-position-vertical-relative:text" o:gfxdata="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" strokecolor="black [3200]" strokeweight=".5pt">
-                <v:stroke endarrow="block" joinstyle="miter"/>
-              </v:shape>
-            </w:pict>
-          </mc:Fallback>
-        </mc:AlternateContent>
-      </w:r>
-    </w:p>
-    <w:p>
-      <w:pPr>
-        <w:pStyle w:val="ListParagraph"/>
-        <w:ind w:left="-567"/>
-        <w:rPr>
-          <w:b/>
-          <w:sz w:val="32"/>
-          <w:szCs w:val="32"/>
-        </w:rPr>
-      </w:pPr>
-      <w:r>
-        <w:rPr>
-          <w:b/>
-          <w:noProof/>
-          <w:sz w:val="32"/>
-          <w:szCs w:val="32"/>
-        </w:rPr>
-        <mc:AlternateContent>
-          <mc:Choice Requires="wps">
-            <w:drawing>
-              <wp:anchor distT="0" distB="0" distL="114300" distR="114300" simplePos="0" relativeHeight="251664384" behindDoc="0" locked="0" layoutInCell="1" allowOverlap="1" wp14:anchorId="06615C12" wp14:editId="6A149CAB">
-                <wp:simplePos x="0" y="0"/>
-                <wp:positionH relativeFrom="column">
-                  <wp:posOffset>913765</wp:posOffset>
-                </wp:positionH>
-                <wp:positionV relativeFrom="paragraph">
-                  <wp:posOffset>24130</wp:posOffset>
-                </wp:positionV>
-                <wp:extent cx="3223260" cy="541020"/>
-                <wp:effectExtent l="0" t="0" r="15240" b="11430"/>
-                <wp:wrapNone/>
-                <wp:docPr id="14" name="Rectangle: Rounded Corners 14"/>
-                <wp:cNvGraphicFramePr/>
-                <a:graphic xmlns:a="http://schemas.openxmlformats.org/drawingml/2006/main">
-                  <a:graphicData uri="http://schemas.microsoft.com/office/word/2010/wordprocessingShape">
-                    <wps:wsp>
-                      <wps:cNvSpPr/>
-                      <wps:spPr>
-                        <a:xfrm>
-                          <a:off x="0" y="0"/>
-                          <a:ext cx="3223260" cy="541020"/>
-                        </a:xfrm>
-                        <a:prstGeom prst="roundRect">
-                          <a:avLst/>
-                        </a:prstGeom>
-                      </wps:spPr>
-                      <wps:style>
-                        <a:lnRef idx="2">
-                          <a:schemeClr val="accent6"/>
-                        </a:lnRef>
-                        <a:fillRef idx="1">
-                          <a:schemeClr val="lt1"/>
-                        </a:fillRef>
-                        <a:effectRef idx="0">
-                          <a:schemeClr val="accent6"/>
-                        </a:effectRef>
-                        <a:fontRef idx="minor">
-                          <a:schemeClr val="dk1"/>
-                        </a:fontRef>
-                      </wps:style>
-                      <wps:txbx>
-                        <w:txbxContent>
-                          <w:p>
-                            <w:pPr>
-                              <w:jc w:val="center"/>
-                            </w:pPr>
-                            <w:r>
-                              <w:t>Remove all abstract actions of t</w:t>
-                            </w:r>
-                            <w:r>
-                              <w:t xml:space="preserve">he </w:t>
-                            </w:r>
-                            <w:r>
-                              <w:t xml:space="preserve">old </w:t>
-                            </w:r>
-                            <w:r>
-                              <w:t>method from the correspondence model</w:t>
-                            </w:r>
-                          </w:p>
-                        </w:txbxContent>
-                      </wps:txbx>
-                      <wps:bodyPr rot="0" spcFirstLastPara="0" vertOverflow="overflow" horzOverflow="overflow" vert="horz" wrap="square" lIns="91440" tIns="45720" rIns="91440" bIns="45720" numCol="1" spcCol="0" rtlCol="0" fromWordArt="0" anchor="ctr" anchorCtr="0" forceAA="0" compatLnSpc="1">
-                        <a:prstTxWarp prst="textNoShape">
-                          <a:avLst/>
-                        </a:prstTxWarp>
-                        <a:noAutofit/>
-                      </wps:bodyPr>
-                    </wps:wsp>
-                  </a:graphicData>
-                </a:graphic>
-                <wp14:sizeRelV relativeFrom="margin">
-                  <wp14:pctHeight>0</wp14:pctHeight>
-                </wp14:sizeRelV>
-              </wp:anchor>
-            </w:drawing>
-          </mc:Choice>
-          <mc:Fallback>
-            <w:pict>
-              <v:roundrect w14:anchorId="06615C12" id="Rectangle: Rounded Corners 14" o:spid="_x0000_s1029" style="position:absolute;left:0;text-align:left;margin-left:71.95pt;margin-top:1.9pt;width:253.8pt;height:42.6pt;z-index:251664384;visibility:visible;mso-wrap-style:square;mso-height-percent:0;mso-wrap-distance-left:9pt;mso-wrap-distance-top:0;mso-wrap-distance-right:9pt;mso-wrap-distance-bottom:0;mso-position-horizontal:absolute;mso-position-horizontal-relative:text;mso-position-vertical:absolute;mso-position-vertical-relative:text;mso-height-percent:0;mso-height-relative:margin;v-text-anchor:middle" arcsize="10923f" o:gfxdata="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" fillcolor="white [3201]" strokecolor="#70ad47 [3209]" strokeweight="1pt">
-                <v:stroke joinstyle="miter"/>
-                <v:textbox>
-                  <w:txbxContent>
-                    <w:p>
-                      <w:pPr>
-                        <w:jc w:val="center"/>
-                      </w:pPr>
-                      <w:r>
-                        <w:t>Remove all abstract actions of t</w:t>
-                      </w:r>
-                      <w:r>
-                        <w:t xml:space="preserve">he </w:t>
-                      </w:r>
-                      <w:r>
-                        <w:t xml:space="preserve">old </w:t>
-                      </w:r>
-                      <w:r>
-                        <w:t>method from the correspondence model</w:t>
-                      </w:r>
-                    </w:p>
-                  </w:txbxContent>
-                </v:textbox>
-              </v:roundrect>
-            </w:pict>
-          </mc:Fallback>
-        </mc:AlternateContent>
-      </w:r>
-    </w:p>
-    <w:p>
-      <w:pPr>
-        <w:pStyle w:val="ListParagraph"/>
-        <w:ind w:left="-567"/>
-        <w:rPr>
-          <w:b/>
-          <w:sz w:val="32"/>
-          <w:szCs w:val="32"/>
-        </w:rPr>
-      </w:pPr>
-    </w:p>
-    <w:p>
-      <w:pPr>
-        <w:pStyle w:val="ListParagraph"/>
-        <w:ind w:left="-567"/>
-        <w:rPr>
-          <w:b/>
-          <w:sz w:val="32"/>
-          <w:szCs w:val="32"/>
-        </w:rPr>
-      </w:pPr>
-      <w:r>
-        <w:rPr>
-          <w:b/>
-          <w:noProof/>
-          <w:sz w:val="32"/>
-          <w:szCs w:val="32"/>
-        </w:rPr>
-        <mc:AlternateContent>
-          <mc:Choice Requires="wps">
-            <w:drawing>
-              <wp:anchor distT="0" distB="0" distL="114300" distR="114300" simplePos="0" relativeHeight="251672576" behindDoc="0" locked="0" layoutInCell="1" allowOverlap="1" wp14:anchorId="12857FB9" wp14:editId="0778A2BE">
-                <wp:simplePos x="0" y="0"/>
-                <wp:positionH relativeFrom="column">
-                  <wp:posOffset>2384425</wp:posOffset>
-                </wp:positionH>
-                <wp:positionV relativeFrom="paragraph">
-                  <wp:posOffset>29845</wp:posOffset>
-                </wp:positionV>
-                <wp:extent cx="0" cy="152400"/>
-                <wp:effectExtent l="76200" t="0" r="57150" b="57150"/>
-                <wp:wrapNone/>
-                <wp:docPr id="19" name="Straight Arrow Connector 19"/>
-                <wp:cNvGraphicFramePr/>
-                <a:graphic xmlns:a="http://schemas.openxmlformats.org/drawingml/2006/main">
-                  <a:graphicData uri="http://schemas.microsoft.com/office/word/2010/wordprocessingShape">
-                    <wps:wsp>
-                      <wps:cNvCnPr/>
-                      <wps:spPr>
-                        <a:xfrm>
-                          <a:off x="0" y="0"/>
-                          <a:ext cx="0" cy="152400"/>
-                        </a:xfrm>
-                        <a:prstGeom prst="straightConnector1">
-                          <a:avLst/>
-                        </a:prstGeom>
-                        <a:ln>
-                          <a:tailEnd type="triangle"/>
-                        </a:ln>
-                      </wps:spPr>
-                      <wps:style>
-                        <a:lnRef idx="1">
-                          <a:schemeClr val="dk1"/>
-                        </a:lnRef>
-                        <a:fillRef idx="0">
-                          <a:schemeClr val="dk1"/>
-                        </a:fillRef>
-                        <a:effectRef idx="0">
-                          <a:schemeClr val="dk1"/>
-                        </a:effectRef>
-                        <a:fontRef idx="minor">
-                          <a:schemeClr val="tx1"/>
-                        </a:fontRef>
-                      </wps:style>
-                      <wps:bodyPr/>
-                    </wps:wsp>
-                  </a:graphicData>
-                </a:graphic>
-              </wp:anchor>
-            </w:drawing>
-          </mc:Choice>
-          <mc:Fallback>
-            <w:pict>
-              <v:shape w14:anchorId="3B09C4BE" id="Straight Arrow Connector 19" o:spid="_x0000_s1026" type="#_x0000_t32" style="position:absolute;margin-left:187.75pt;margin-top:2.35pt;width:0;height:12pt;z-index:251672576;visibility:visible;mso-wrap-style:square;mso-wrap-distance-left:9pt;mso-wrap-distance-top:0;mso-wrap-distance-right:9pt;mso-wrap-distance-bottom:0;mso-position-horizontal:absolute;mso-position-horizontal-relative:text;mso-position-vertical:absolute;mso-position-vertical-relative:text" o:gfxdata="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" strokecolor="black [3200]" strokeweight=".5pt">
-                <v:stroke endarrow="block" joinstyle="miter"/>
-              </v:shape>
-            </w:pict>
-          </mc:Fallback>
-        </mc:AlternateContent>
-      </w:r>
-      <w:r>
-        <w:rPr>
-          <w:b/>
-          <w:noProof/>
-          <w:sz w:val="32"/>
-          <w:szCs w:val="32"/>
-        </w:rPr>
-        <mc:AlternateContent>
-          <mc:Choice Requires="wps">
-            <w:drawing>
-              <wp:anchor distT="0" distB="0" distL="114300" distR="114300" simplePos="0" relativeHeight="251666432" behindDoc="0" locked="0" layoutInCell="1" allowOverlap="1" wp14:anchorId="16407240" wp14:editId="15B26691">
-                <wp:simplePos x="0" y="0"/>
-                <wp:positionH relativeFrom="column">
-                  <wp:posOffset>913765</wp:posOffset>
-                </wp:positionH>
-                <wp:positionV relativeFrom="paragraph">
-                  <wp:posOffset>182245</wp:posOffset>
-                </wp:positionV>
-                <wp:extent cx="3223260" cy="541020"/>
-                <wp:effectExtent l="0" t="0" r="15240" b="11430"/>
-                <wp:wrapNone/>
-                <wp:docPr id="15" name="Rectangle: Rounded Corners 15"/>
-                <wp:cNvGraphicFramePr/>
-                <a:graphic xmlns:a="http://schemas.openxmlformats.org/drawingml/2006/main">
-                  <a:graphicData uri="http://schemas.microsoft.com/office/word/2010/wordprocessingShape">
-                    <wps:wsp>
-                      <wps:cNvSpPr/>
-                      <wps:spPr>
-                        <a:xfrm>
-                          <a:off x="0" y="0"/>
-                          <a:ext cx="3223260" cy="541020"/>
-                        </a:xfrm>
-                        <a:prstGeom prst="roundRect">
-                          <a:avLst/>
-                        </a:prstGeom>
-                      </wps:spPr>
-                      <wps:style>
-                        <a:lnRef idx="2">
-                          <a:schemeClr val="accent6"/>
-                        </a:lnRef>
-                        <a:fillRef idx="1">
-                          <a:schemeClr val="lt1"/>
-                        </a:fillRef>
-                        <a:effectRef idx="0">
-                          <a:schemeClr val="accent6"/>
-                        </a:effectRef>
-                        <a:fontRef idx="minor">
-                          <a:schemeClr val="dk1"/>
-                        </a:fontRef>
-                      </wps:style>
-                      <wps:txbx>
-                        <w:txbxContent>
-                          <w:p>
-                            <w:pPr>
-                              <w:jc w:val="center"/>
-                            </w:pPr>
-                            <w:r>
-                              <w:t>Run SoMoX to extract SEFF o</w:t>
-                            </w:r>
-                            <w:r>
-                              <w:t xml:space="preserve">f the </w:t>
-                            </w:r>
-                            <w:r>
-                              <w:t xml:space="preserve">new </w:t>
-                            </w:r>
-                            <w:r>
-                              <w:t>method</w:t>
-                            </w:r>
-                          </w:p>
-                        </w:txbxContent>
-                      </wps:txbx>
-                      <wps:bodyPr rot="0" spcFirstLastPara="0" vertOverflow="overflow" horzOverflow="overflow" vert="horz" wrap="square" lIns="91440" tIns="45720" rIns="91440" bIns="45720" numCol="1" spcCol="0" rtlCol="0" fromWordArt="0" anchor="ctr" anchorCtr="0" forceAA="0" compatLnSpc="1">
-                        <a:prstTxWarp prst="textNoShape">
-                          <a:avLst/>
-                        </a:prstTxWarp>
-                        <a:noAutofit/>
-                      </wps:bodyPr>
-                    </wps:wsp>
-                  </a:graphicData>
-                </a:graphic>
-                <wp14:sizeRelV relativeFrom="margin">
-                  <wp14:pctHeight>0</wp14:pctHeight>
-                </wp14:sizeRelV>
-              </wp:anchor>
-            </w:drawing>
-          </mc:Choice>
-          <mc:Fallback>
-            <w:pict>
-              <v:roundrect w14:anchorId="16407240" id="Rectangle: Rounded Corners 15" o:spid="_x0000_s1030" style="position:absolute;left:0;text-align:left;margin-left:71.95pt;margin-top:14.35pt;width:253.8pt;height:42.6pt;z-index:251666432;visibility:visible;mso-wrap-style:square;mso-height-percent:0;mso-wrap-distance-left:9pt;mso-wrap-distance-top:0;mso-wrap-distance-right:9pt;mso-wrap-distance-bottom:0;mso-position-horizontal:absolute;mso-position-horizontal-relative:text;mso-position-vertical:absolute;mso-position-vertical-relative:text;mso-height-percent:0;mso-height-relative:margin;v-text-anchor:middle" arcsize="10923f" o:gfxdata="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" fillcolor="white [3201]" strokecolor="#70ad47 [3209]" strokeweight="1pt">
-                <v:stroke joinstyle="miter"/>
-                <v:textbox>
-                  <w:txbxContent>
-                    <w:p>
-                      <w:pPr>
-                        <w:jc w:val="center"/>
-                      </w:pPr>
-                      <w:r>
-                        <w:t>Run SoMoX to extract SEFF o</w:t>
-                      </w:r>
-                      <w:r>
-                        <w:t xml:space="preserve">f the </w:t>
-                      </w:r>
-                      <w:r>
-                        <w:t xml:space="preserve">new </w:t>
-                      </w:r>
-                      <w:r>
-                        <w:t>method</w:t>
-                      </w:r>
-                    </w:p>
-                  </w:txbxContent>
-                </v:textbox>
-              </v:roundrect>
-            </w:pict>
-          </mc:Fallback>
-        </mc:AlternateContent>
-      </w:r>
-    </w:p>
-    <w:p>
-      <w:pPr>
-        <w:pStyle w:val="ListParagraph"/>
-        <w:ind w:left="-567"/>
-        <w:rPr>
-          <w:b/>
-          <w:sz w:val="32"/>
-          <w:szCs w:val="32"/>
-        </w:rPr>
-      </w:pPr>
-    </w:p>
-    <w:p>
-      <w:pPr>
-        <w:pStyle w:val="ListParagraph"/>
-        <w:ind w:left="-567"/>
-        <w:rPr>
-          <w:b/>
-          <w:sz w:val="32"/>
-          <w:szCs w:val="32"/>
-        </w:rPr>
-      </w:pPr>
-      <w:r>
-        <w:rPr>
-          <w:b/>
-          <w:noProof/>
-          <w:sz w:val="32"/>
-          <w:szCs w:val="32"/>
-        </w:rPr>
-        <mc:AlternateContent>
-          <mc:Choice Requires="wps">
-            <w:drawing>
-              <wp:anchor distT="0" distB="0" distL="114300" distR="114300" simplePos="0" relativeHeight="251673600" behindDoc="0" locked="0" layoutInCell="1" allowOverlap="1" wp14:anchorId="09275F89" wp14:editId="79BDC4F3">
-                <wp:simplePos x="0" y="0"/>
-                <wp:positionH relativeFrom="column">
-                  <wp:posOffset>2384425</wp:posOffset>
-                </wp:positionH>
-                <wp:positionV relativeFrom="paragraph">
-                  <wp:posOffset>187960</wp:posOffset>
-                </wp:positionV>
-                <wp:extent cx="0" cy="137160"/>
-                <wp:effectExtent l="76200" t="0" r="57150" b="53340"/>
-                <wp:wrapNone/>
-                <wp:docPr id="20" name="Straight Arrow Connector 20"/>
-                <wp:cNvGraphicFramePr/>
-                <a:graphic xmlns:a="http://schemas.openxmlformats.org/drawingml/2006/main">
-                  <a:graphicData uri="http://schemas.microsoft.com/office/word/2010/wordprocessingShape">
-                    <wps:wsp>
-                      <wps:cNvCnPr/>
-                      <wps:spPr>
-                        <a:xfrm>
-                          <a:off x="0" y="0"/>
-                          <a:ext cx="0" cy="137160"/>
-                        </a:xfrm>
-                        <a:prstGeom prst="straightConnector1">
-                          <a:avLst/>
-                        </a:prstGeom>
-                        <a:ln>
-                          <a:tailEnd type="triangle"/>
-                        </a:ln>
-                      </wps:spPr>
-                      <wps:style>
-                        <a:lnRef idx="1">
-                          <a:schemeClr val="dk1"/>
-                        </a:lnRef>
-                        <a:fillRef idx="0">
-                          <a:schemeClr val="dk1"/>
-                        </a:fillRef>
-                        <a:effectRef idx="0">
-                          <a:schemeClr val="dk1"/>
-                        </a:effectRef>
-                        <a:fontRef idx="minor">
-                          <a:schemeClr val="tx1"/>
-                        </a:fontRef>
-                      </wps:style>
-                      <wps:bodyPr/>
-                    </wps:wsp>
-                  </a:graphicData>
-                </a:graphic>
-              </wp:anchor>
-            </w:drawing>
-          </mc:Choice>
-          <mc:Fallback>
-            <w:pict>
-              <v:shape w14:anchorId="1DBCB217" id="Straight Arrow Connector 20" o:spid="_x0000_s1026" type="#_x0000_t32" style="position:absolute;margin-left:187.75pt;margin-top:14.8pt;width:0;height:10.8pt;z-index:251673600;visibility:visible;mso-wrap-style:square;mso-wrap-distance-left:9pt;mso-wrap-distance-top:0;mso-wrap-distance-right:9pt;mso-wrap-distance-bottom:0;mso-position-horizontal:absolute;mso-position-horizontal-relative:text;mso-position-vertical:absolute;mso-position-vertical-relative:text" o:gfxdata="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" strokecolor="black [3200]" strokeweight=".5pt">
-                <v:stroke endarrow="block" joinstyle="miter"/>
-              </v:shape>
-            </w:pict>
-          </mc:Fallback>
-        </mc:AlternateContent>
-      </w:r>
-    </w:p>
-    <w:p>
-      <w:pPr>
-        <w:pStyle w:val="ListParagraph"/>
-        <w:ind w:left="-567"/>
-        <w:rPr>
-          <w:b/>
-          <w:sz w:val="32"/>
-          <w:szCs w:val="32"/>
-        </w:rPr>
-      </w:pPr>
-      <w:r>
-        <w:rPr>
-          <w:b/>
-          <w:noProof/>
-          <w:sz w:val="32"/>
-          <w:szCs w:val="32"/>
-        </w:rPr>
-        <mc:AlternateContent>
-          <mc:Choice Requires="wps">
-            <w:drawing>
-              <wp:anchor distT="0" distB="0" distL="114300" distR="114300" simplePos="0" relativeHeight="251668480" behindDoc="0" locked="0" layoutInCell="1" allowOverlap="1" wp14:anchorId="030488FB" wp14:editId="6A48E159">
-                <wp:simplePos x="0" y="0"/>
-                <wp:positionH relativeFrom="column">
-                  <wp:posOffset>913765</wp:posOffset>
-                </wp:positionH>
-                <wp:positionV relativeFrom="paragraph">
-                  <wp:posOffset>57785</wp:posOffset>
-                </wp:positionV>
-                <wp:extent cx="3223260" cy="518160"/>
-                <wp:effectExtent l="0" t="0" r="15240" b="15240"/>
-                <wp:wrapNone/>
-                <wp:docPr id="16" name="Rectangle: Rounded Corners 16"/>
-                <wp:cNvGraphicFramePr/>
-                <a:graphic xmlns:a="http://schemas.openxmlformats.org/drawingml/2006/main">
-                  <a:graphicData uri="http://schemas.microsoft.com/office/word/2010/wordprocessingShape">
-                    <wps:wsp>
-                      <wps:cNvSpPr/>
-                      <wps:spPr>
-                        <a:xfrm>
-                          <a:off x="0" y="0"/>
-                          <a:ext cx="3223260" cy="518160"/>
-                        </a:xfrm>
-                        <a:prstGeom prst="roundRect">
-                          <a:avLst/>
-                        </a:prstGeom>
-                      </wps:spPr>
-                      <wps:style>
-                        <a:lnRef idx="2">
-                          <a:schemeClr val="accent6"/>
-                        </a:lnRef>
-                        <a:fillRef idx="1">
-                          <a:schemeClr val="lt1"/>
-                        </a:fillRef>
-                        <a:effectRef idx="0">
-                          <a:schemeClr val="accent6"/>
-                        </a:effectRef>
-                        <a:fontRef idx="minor">
-                          <a:schemeClr val="dk1"/>
-                        </a:fontRef>
-                      </wps:style>
-                      <wps:txbx>
-                        <w:txbxContent>
-                          <w:p>
-                            <w:pPr>
-                              <w:jc w:val="center"/>
-                            </w:pPr>
-                            <w:r>
-                              <w:t>Reconnect the</w:t>
-                            </w:r>
-                            <w:r>
-                              <w:t xml:space="preserve"> newly extracted SEFF e</w:t>
-                            </w:r>
-                            <w:r>
-                              <w:t>lements with the old elements</w:t>
-                            </w:r>
-                          </w:p>
-                        </w:txbxContent>
-                      </wps:txbx>
-                      <wps:bodyPr rot="0" spcFirstLastPara="0" vertOverflow="overflow" horzOverflow="overflow" vert="horz" wrap="square" lIns="91440" tIns="45720" rIns="91440" bIns="45720" numCol="1" spcCol="0" rtlCol="0" fromWordArt="0" anchor="ctr" anchorCtr="0" forceAA="0" compatLnSpc="1">
-                        <a:prstTxWarp prst="textNoShape">
-                          <a:avLst/>
-                        </a:prstTxWarp>
-                        <a:noAutofit/>
-                      </wps:bodyPr>
-                    </wps:wsp>
-                  </a:graphicData>
-                </a:graphic>
-                <wp14:sizeRelV relativeFrom="margin">
-                  <wp14:pctHeight>0</wp14:pctHeight>
-                </wp14:sizeRelV>
-              </wp:anchor>
-            </w:drawing>
-          </mc:Choice>
-          <mc:Fallback>
-            <w:pict>
-              <v:roundrect w14:anchorId="030488FB" id="Rectangle: Rounded Corners 16" o:spid="_x0000_s1031" style="position:absolute;left:0;text-align:left;margin-left:71.95pt;margin-top:4.55pt;width:253.8pt;height:40.8pt;z-index:251668480;visibility:visible;mso-wrap-style:square;mso-height-percent:0;mso-wrap-distance-left:9pt;mso-wrap-distance-top:0;mso-wrap-distance-right:9pt;mso-wrap-distance-bottom:0;mso-position-horizontal:absolute;mso-position-horizontal-relative:text;mso-position-vertical:absolute;mso-position-vertical-relative:text;mso-height-percent:0;mso-height-relative:margin;v-text-anchor:middle" arcsize="10923f" o:gfxdata="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" fillcolor="white [3201]" strokecolor="#70ad47 [3209]" strokeweight="1pt">
-                <v:stroke joinstyle="miter"/>
-                <v:textbox>
-                  <w:txbxContent>
-                    <w:p>
-                      <w:pPr>
-                        <w:jc w:val="center"/>
-                      </w:pPr>
-                      <w:r>
-                        <w:t>Reconnect the</w:t>
-                      </w:r>
-                      <w:r>
-                        <w:t xml:space="preserve"> newly extracted SEFF e</w:t>
-                      </w:r>
-                      <w:r>
-                        <w:t>lements with the old elements</w:t>
-                      </w:r>
-                    </w:p>
-                  </w:txbxContent>
-                </v:textbox>
-              </v:roundrect>
-            </w:pict>
-          </mc:Fallback>
-        </mc:AlternateContent>
-      </w:r>
-    </w:p>
-    <w:p>
-      <w:pPr>
-        <w:pStyle w:val="ListParagraph"/>
-        <w:ind w:left="-567"/>
-        <w:rPr>
-          <w:b/>
-          <w:sz w:val="32"/>
-          <w:szCs w:val="32"/>
-        </w:rPr>
-      </w:pPr>
-    </w:p>
-    <w:p>
-      <w:pPr>
-        <w:pStyle w:val="ListParagraph"/>
-        <w:ind w:left="-567"/>
-        <w:rPr>
-          <w:b/>
-          <w:sz w:val="32"/>
-          <w:szCs w:val="32"/>
-        </w:rPr>
-      </w:pPr>
-      <w:r>
-        <w:rPr>
-          <w:b/>
-          <w:noProof/>
-          <w:sz w:val="32"/>
-          <w:szCs w:val="32"/>
-        </w:rPr>
-        <mc:AlternateContent>
-          <mc:Choice Requires="wps">
-            <w:drawing>
-              <wp:anchor distT="0" distB="0" distL="114300" distR="114300" simplePos="0" relativeHeight="251674624" behindDoc="0" locked="0" layoutInCell="1" allowOverlap="1" wp14:anchorId="1DC40F49" wp14:editId="14ABBF26">
-                <wp:simplePos x="0" y="0"/>
-                <wp:positionH relativeFrom="column">
-                  <wp:posOffset>2384425</wp:posOffset>
-                </wp:positionH>
-                <wp:positionV relativeFrom="paragraph">
-                  <wp:posOffset>40005</wp:posOffset>
-                </wp:positionV>
-                <wp:extent cx="0" cy="144780"/>
-                <wp:effectExtent l="76200" t="0" r="57150" b="64770"/>
-                <wp:wrapNone/>
-                <wp:docPr id="22" name="Straight Arrow Connector 22"/>
-                <wp:cNvGraphicFramePr/>
-                <a:graphic xmlns:a="http://schemas.openxmlformats.org/drawingml/2006/main">
-                  <a:graphicData uri="http://schemas.microsoft.com/office/word/2010/wordprocessingShape">
-                    <wps:wsp>
-                      <wps:cNvCnPr/>
-                      <wps:spPr>
-                        <a:xfrm>
-                          <a:off x="0" y="0"/>
-                          <a:ext cx="0" cy="144780"/>
-                        </a:xfrm>
-                        <a:prstGeom prst="straightConnector1">
-                          <a:avLst/>
-                        </a:prstGeom>
-                        <a:ln>
-                          <a:tailEnd type="triangle"/>
-                        </a:ln>
-                      </wps:spPr>
-                      <wps:style>
-                        <a:lnRef idx="1">
-                          <a:schemeClr val="dk1"/>
-                        </a:lnRef>
-                        <a:fillRef idx="0">
-                          <a:schemeClr val="dk1"/>
-                        </a:fillRef>
-                        <a:effectRef idx="0">
-                          <a:schemeClr val="dk1"/>
-                        </a:effectRef>
-                        <a:fontRef idx="minor">
-                          <a:schemeClr val="tx1"/>
-                        </a:fontRef>
-                      </wps:style>
-                      <wps:bodyPr/>
-                    </wps:wsp>
-                  </a:graphicData>
-                </a:graphic>
-              </wp:anchor>
-            </w:drawing>
-          </mc:Choice>
-          <mc:Fallback>
-            <w:pict>
-              <v:shape w14:anchorId="2030DE3E" id="Straight Arrow Connector 22" o:spid="_x0000_s1026" type="#_x0000_t32" style="position:absolute;margin-left:187.75pt;margin-top:3.15pt;width:0;height:11.4pt;z-index:251674624;visibility:visible;mso-wrap-style:square;mso-wrap-distance-left:9pt;mso-wrap-distance-top:0;mso-wrap-distance-right:9pt;mso-wrap-distance-bottom:0;mso-position-horizontal:absolute;mso-position-horizontal-relative:text;mso-position-vertical:absolute;mso-position-vertical-relative:text" o:gfxdata="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" strokecolor="black [3200]" strokeweight=".5pt">
-                <v:stroke endarrow="block" joinstyle="miter"/>
-              </v:shape>
-            </w:pict>
-          </mc:Fallback>
-        </mc:AlternateContent>
-      </w:r>
-      <w:r>
-        <w:rPr>
-          <w:b/>
-          <w:noProof/>
-          <w:sz w:val="32"/>
-          <w:szCs w:val="32"/>
-        </w:rPr>
-        <mc:AlternateContent>
-          <mc:Choice Requires="wps">
-            <w:drawing>
-              <wp:anchor distT="0" distB="0" distL="114300" distR="114300" simplePos="0" relativeHeight="251670528" behindDoc="0" locked="0" layoutInCell="1" allowOverlap="1" wp14:anchorId="42863FA7" wp14:editId="7A371E2F">
-                <wp:simplePos x="0" y="0"/>
-                <wp:positionH relativeFrom="column">
-                  <wp:posOffset>913765</wp:posOffset>
-                </wp:positionH>
-                <wp:positionV relativeFrom="paragraph">
-                  <wp:posOffset>184785</wp:posOffset>
-                </wp:positionV>
-                <wp:extent cx="3223260" cy="586740"/>
-                <wp:effectExtent l="0" t="0" r="15240" b="22860"/>
-                <wp:wrapNone/>
-                <wp:docPr id="17" name="Rectangle: Rounded Corners 17"/>
-                <wp:cNvGraphicFramePr/>
-                <a:graphic xmlns:a="http://schemas.openxmlformats.org/drawingml/2006/main">
-                  <a:graphicData uri="http://schemas.microsoft.com/office/word/2010/wordprocessingShape">
-                    <wps:wsp>
-                      <wps:cNvSpPr/>
-                      <wps:spPr>
-                        <a:xfrm>
-                          <a:off x="0" y="0"/>
-                          <a:ext cx="3223260" cy="586740"/>
-                        </a:xfrm>
-                        <a:prstGeom prst="roundRect">
-                          <a:avLst/>
-                        </a:prstGeom>
-                      </wps:spPr>
-                      <wps:style>
-                        <a:lnRef idx="2">
-                          <a:schemeClr val="accent6"/>
-                        </a:lnRef>
-                        <a:fillRef idx="1">
-                          <a:schemeClr val="lt1"/>
-                        </a:fillRef>
-                        <a:effectRef idx="0">
-                          <a:schemeClr val="accent6"/>
-                        </a:effectRef>
-                        <a:fontRef idx="minor">
-                          <a:schemeClr val="dk1"/>
-                        </a:fontRef>
-                      </wps:style>
-                      <wps:txbx>
-                        <w:txbxContent>
-                          <w:p>
-                            <w:r>
-                              <w:t>Create new correspondences between the n</w:t>
-                            </w:r>
-                            <w:r>
-                              <w:t>ew SEFF elements and the new method</w:t>
-                            </w:r>
-                          </w:p>
-                        </w:txbxContent>
-                      </wps:txbx>
-                      <wps:bodyPr rot="0" spcFirstLastPara="0" vertOverflow="overflow" horzOverflow="overflow" vert="horz" wrap="square" lIns="91440" tIns="45720" rIns="91440" bIns="45720" numCol="1" spcCol="0" rtlCol="0" fromWordArt="0" anchor="ctr" anchorCtr="0" forceAA="0" compatLnSpc="1">
-                        <a:prstTxWarp prst="textNoShape">
-                          <a:avLst/>
-                        </a:prstTxWarp>
-                        <a:noAutofit/>
-                      </wps:bodyPr>
-                    </wps:wsp>
-                  </a:graphicData>
-                </a:graphic>
-                <wp14:sizeRelV relativeFrom="margin">
-                  <wp14:pctHeight>0</wp14:pctHeight>
-                </wp14:sizeRelV>
-              </wp:anchor>
-            </w:drawing>
-          </mc:Choice>
-          <mc:Fallback>
-            <w:pict>
-              <v:roundrect w14:anchorId="42863FA7" id="Rectangle: Rounded Corners 17" o:spid="_x0000_s1032" style="position:absolute;left:0;text-align:left;margin-left:71.95pt;margin-top:14.55pt;width:253.8pt;height:46.2pt;z-index:251670528;visibility:visible;mso-wrap-style:square;mso-height-percent:0;mso-wrap-distance-left:9pt;mso-wrap-distance-top:0;mso-wrap-distance-right:9pt;mso-wrap-distance-bottom:0;mso-position-horizontal:absolute;mso-position-horizontal-relative:text;mso-position-vertical:absolute;mso-position-vertical-relative:text;mso-height-percent:0;mso-height-relative:margin;v-text-anchor:middle" arcsize="10923f" o:gfxdata="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" fillcolor="white [3201]" strokecolor="#70ad47 [3209]" strokeweight="1pt">
-                <v:stroke joinstyle="miter"/>
-                <v:textbox>
-                  <w:txbxContent>
-                    <w:p>
-                      <w:r>
-                        <w:t>Create new correspondences between the n</w:t>
-                      </w:r>
-                      <w:r>
-                        <w:t>ew SEFF elements and the new method</w:t>
-                      </w:r>
-                    </w:p>
-                  </w:txbxContent>
-                </v:textbox>
-              </v:roundrect>
-            </w:pict>
-          </mc:Fallback>
-        </mc:AlternateContent>
-      </w:r>
-    </w:p>
-    <w:p>
-      <w:pPr>
-        <w:pStyle w:val="ListParagraph"/>
-        <w:ind w:left="-567"/>
-        <w:rPr>
-          <w:b/>
-          <w:sz w:val="32"/>
-          <w:szCs w:val="32"/>
-        </w:rPr>
-      </w:pPr>
-    </w:p>
-    <w:p>
-      <w:pPr>
-        <w:pStyle w:val="ListParagraph"/>
-        <w:ind w:left="-567"/>
-        <w:rPr>
-          <w:b/>
-          <w:sz w:val="32"/>
-          <w:szCs w:val="32"/>
-        </w:rPr>
-      </w:pPr>
-      <w:r>
-        <w:rPr>
-          <w:b/>
-          <w:noProof/>
-          <w:sz w:val="32"/>
-          <w:szCs w:val="32"/>
-        </w:rPr>
-        <mc:AlternateContent>
-          <mc:Choice Requires="wps">
-            <w:drawing>
-              <wp:anchor distT="0" distB="0" distL="114300" distR="114300" simplePos="0" relativeHeight="251678720" behindDoc="0" locked="0" layoutInCell="1" allowOverlap="1" wp14:anchorId="5947D122" wp14:editId="6C54A41E">
-                <wp:simplePos x="0" y="0"/>
-                <wp:positionH relativeFrom="column">
-                  <wp:posOffset>2384425</wp:posOffset>
-                </wp:positionH>
-                <wp:positionV relativeFrom="paragraph">
-                  <wp:posOffset>236220</wp:posOffset>
-                </wp:positionV>
-                <wp:extent cx="0" cy="190500"/>
-                <wp:effectExtent l="76200" t="0" r="57150" b="57150"/>
-                <wp:wrapNone/>
-                <wp:docPr id="29" name="Straight Arrow Connector 29"/>
-                <wp:cNvGraphicFramePr/>
-                <a:graphic xmlns:a="http://schemas.openxmlformats.org/drawingml/2006/main">
-                  <a:graphicData uri="http://schemas.microsoft.com/office/word/2010/wordprocessingShape">
-                    <wps:wsp>
-                      <wps:cNvCnPr/>
-                      <wps:spPr>
-                        <a:xfrm>
-                          <a:off x="0" y="0"/>
-                          <a:ext cx="0" cy="190500"/>
-                        </a:xfrm>
-                        <a:prstGeom prst="straightConnector1">
-                          <a:avLst/>
-                        </a:prstGeom>
-                        <a:ln>
-                          <a:tailEnd type="triangle"/>
-                        </a:ln>
-                      </wps:spPr>
-                      <wps:style>
-                        <a:lnRef idx="1">
-                          <a:schemeClr val="dk1"/>
-                        </a:lnRef>
-                        <a:fillRef idx="0">
-                          <a:schemeClr val="dk1"/>
-                        </a:fillRef>
-                        <a:effectRef idx="0">
-                          <a:schemeClr val="dk1"/>
-                        </a:effectRef>
-                        <a:fontRef idx="minor">
-                          <a:schemeClr val="tx1"/>
-                        </a:fontRef>
-                      </wps:style>
-                      <wps:bodyPr/>
-                    </wps:wsp>
-                  </a:graphicData>
-                </a:graphic>
-              </wp:anchor>
-            </w:drawing>
-          </mc:Choice>
-          <mc:Fallback>
-            <w:pict>
-              <v:shape w14:anchorId="5756F4A5" id="Straight Arrow Connector 29" o:spid="_x0000_s1026" type="#_x0000_t32" style="position:absolute;margin-left:187.75pt;margin-top:18.6pt;width:0;height:15pt;z-index:251678720;visibility:visible;mso-wrap-style:square;mso-wrap-distance-left:9pt;mso-wrap-distance-top:0;mso-wrap-distance-right:9pt;mso-wrap-distance-bottom:0;mso-position-horizontal:absolute;mso-position-horizontal-relative:text;mso-position-vertical:absolute;mso-position-vertical-relative:text" o:gfxdata="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" strokecolor="black [3200]" strokeweight=".5pt">
-                <v:stroke endarrow="block" joinstyle="miter"/>
-              </v:shape>
-            </w:pict>
-          </mc:Fallback>
-        </mc:AlternateContent>
-      </w:r>
-    </w:p>
-    <w:p>
-      <w:pPr>
-        <w:pStyle w:val="ListParagraph"/>
-        <w:ind w:left="-567"/>
-        <w:rPr>
-          <w:b/>
-          <w:sz w:val="32"/>
-          <w:szCs w:val="32"/>
-        </w:rPr>
-      </w:pPr>
-      <w:r>
-        <w:rPr>
-          <w:b/>
-          <w:noProof/>
-          <w:sz w:val="32"/>
-          <w:szCs w:val="32"/>
-        </w:rPr>
-        <mc:AlternateContent>
-          <mc:Choice Requires="wps">
-            <w:drawing>
-              <wp:anchor distT="0" distB="0" distL="114300" distR="114300" simplePos="0" relativeHeight="251677696" behindDoc="0" locked="0" layoutInCell="1" allowOverlap="1" wp14:anchorId="5DE68B47" wp14:editId="690B29EF">
-                <wp:simplePos x="0" y="0"/>
-                <wp:positionH relativeFrom="column">
-                  <wp:posOffset>2277745</wp:posOffset>
-                </wp:positionH>
-                <wp:positionV relativeFrom="paragraph">
-                  <wp:posOffset>159385</wp:posOffset>
-                </wp:positionV>
-                <wp:extent cx="213360" cy="236220"/>
-                <wp:effectExtent l="0" t="0" r="15240" b="11430"/>
-                <wp:wrapNone/>
-                <wp:docPr id="28" name="Oval 28"/>
-                <wp:cNvGraphicFramePr/>
-                <a:graphic xmlns:a="http://schemas.openxmlformats.org/drawingml/2006/main">
-                  <a:graphicData uri="http://schemas.microsoft.com/office/word/2010/wordprocessingShape">
-                    <wps:wsp>
-                      <wps:cNvSpPr/>
-                      <wps:spPr>
-                        <a:xfrm>
-                          <a:off x="0" y="0"/>
-                          <a:ext cx="213360" cy="236220"/>
-                        </a:xfrm>
-                        <a:prstGeom prst="ellipse">
-                          <a:avLst/>
-                        </a:prstGeom>
-                      </wps:spPr>
-                      <wps:style>
-                        <a:lnRef idx="2">
-                          <a:schemeClr val="dk1">
-                            <a:shade val="50000"/>
-                          </a:schemeClr>
-                        </a:lnRef>
-                        <a:fillRef idx="1">
-                          <a:schemeClr val="dk1"/>
-                        </a:fillRef>
-                        <a:effectRef idx="0">
-                          <a:schemeClr val="dk1"/>
-                        </a:effectRef>
-                        <a:fontRef idx="minor">
-                          <a:schemeClr val="lt1"/>
-                        </a:fontRef>
-                      </wps:style>
-                      <wps:bodyPr rot="0" spcFirstLastPara="0" vertOverflow="overflow" horzOverflow="overflow" vert="horz" wrap="square" lIns="91440" tIns="45720" rIns="91440" bIns="45720" numCol="1" spcCol="0" rtlCol="0" fromWordArt="0" anchor="ctr" anchorCtr="0" forceAA="0" compatLnSpc="1">
-                        <a:prstTxWarp prst="textNoShape">
-                          <a:avLst/>
-                        </a:prstTxWarp>
-                        <a:noAutofit/>
-                      </wps:bodyPr>
-                    </wps:wsp>
-                  </a:graphicData>
-                </a:graphic>
-                <wp14:sizeRelH relativeFrom="margin">
-                  <wp14:pctWidth>0</wp14:pctWidth>
-                </wp14:sizeRelH>
-                <wp14:sizeRelV relativeFrom="margin">
-                  <wp14:pctHeight>0</wp14:pctHeight>
-                </wp14:sizeRelV>
-              </wp:anchor>
-            </w:drawing>
-          </mc:Choice>
-          <mc:Fallback>
-            <w:pict>
-              <v:oval w14:anchorId="3D02D67F" id="Oval 28" o:spid="_x0000_s1026" style="position:absolute;margin-left:179.35pt;margin-top:12.55pt;width:16.8pt;height:18.6pt;z-index:251677696;visibility:visible;mso-wrap-style:square;mso-width-percent:0;mso-height-percent:0;mso-wrap-distance-left:9pt;mso-wrap-distance-top:0;mso-wrap-distance-right:9pt;mso-wrap-distance-bottom:0;mso-position-horizontal:absolute;mso-position-horizontal-relative:text;mso-position-vertical:absolute;mso-position-vertical-relative:text;mso-width-percent:0;mso-height-percent:0;mso-width-relative:margin;mso-height-relative:margin;v-text-anchor:middle" o:gfxdata="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" fillcolor="black [3200]" strokecolor="black [1600]" strokeweight="1pt">
-                <v:stroke joinstyle="miter"/>
-              </v:oval>
-            </w:pict>
-          </mc:Fallback>
-        </mc:AlternateContent>
-      </w:r>
-    </w:p>
-    <w:p>
-      <w:pPr>
-        <w:pStyle w:val="ListParagraph"/>
-        <w:ind w:left="-567"/>
-        <w:rPr>
-          <w:b/>
-          <w:sz w:val="32"/>
-          <w:szCs w:val="32"/>
-        </w:rPr>
-      </w:pPr>
-    </w:p>
-    <w:p>
-      <w:pPr>
-        <w:pStyle w:val="ListParagraph"/>
-        <w:ind w:left="-567"/>
-        <w:rPr>
-          <w:b/>
-          <w:sz w:val="32"/>
-          <w:szCs w:val="32"/>
-        </w:rPr>
-      </w:pPr>
-    </w:p>
-    <w:p>
-      <w:pPr>
-        <w:pStyle w:val="ListParagraph"/>
-        <w:ind w:left="-567"/>
+      </w:pPr>
+    </w:p>
+    <w:p>
+      <w:pPr>
         <w:rPr>
           <w:b/>
           <w:sz w:val="32"/>
@@ -7229,7 +6801,6 @@
           <w:sz w:val="28"/>
           <w:szCs w:val="28"/>
         </w:rPr>
-        <w:lastRenderedPageBreak/>
         <w:t xml:space="preserve">To achieve that Mazkatli and Koziolek </w:t>
       </w:r>
       <w:r>
@@ -7586,6 +7157,7 @@
           <w:sz w:val="28"/>
           <w:szCs w:val="28"/>
         </w:rPr>
+        <w:lastRenderedPageBreak/>
         <w:t xml:space="preserve">The second activity </w:t>
       </w:r>
       <w:r>
@@ -7748,7 +7320,6 @@
           <w:sz w:val="28"/>
           <w:szCs w:val="28"/>
         </w:rPr>
-        <w:lastRenderedPageBreak/>
         <w:drawing>
           <wp:inline distT="0" distB="0" distL="0" distR="0" wp14:anchorId="4B39B830" wp14:editId="3817B182">
             <wp:extent cx="6438900" cy="2827020"/>
@@ -7832,7 +7403,7 @@
           <w:b/>
           <w:noProof/>
         </w:rPr>
-        <w:t>7</w:t>
+        <w:t>8</w:t>
       </w:r>
       <w:r>
         <w:rPr>
@@ -8095,7 +7666,16 @@
           <w:sz w:val="28"/>
           <w:szCs w:val="28"/>
         </w:rPr>
-        <w:t xml:space="preserve">estimates the performance model parameters for loop iteration, resource demands, branch transitions and external call arguments. </w:t>
+        <w:t xml:space="preserve">estimates the performance model parameters for loop iteration, resource </w:t>
+      </w:r>
+      <w:r>
+        <w:rPr>
+          <w:color w:val="000000" w:themeColor="text1"/>
+          <w:sz w:val="28"/>
+          <w:szCs w:val="28"/>
+        </w:rPr>
+        <w:lastRenderedPageBreak/>
+        <w:t xml:space="preserve">demands, branch transitions and external call arguments. </w:t>
       </w:r>
       <w:r>
         <w:rPr>
@@ -8203,16 +7783,7 @@
           <w:sz w:val="28"/>
           <w:szCs w:val="28"/>
         </w:rPr>
-        <w:t xml:space="preserve">as inputs the monitoring data that are generated from instrumenting and executing the source code that corresponds to the </w:t>
-      </w:r>
-      <w:r>
-        <w:rPr>
-          <w:color w:val="000000" w:themeColor="text1"/>
-          <w:sz w:val="28"/>
-          <w:szCs w:val="28"/>
-        </w:rPr>
-        <w:lastRenderedPageBreak/>
-        <w:t xml:space="preserve">performance mode for which the estimation is done. </w:t>
+        <w:t xml:space="preserve">as inputs the monitoring data that are generated from instrumenting and executing the source code that corresponds to the performance mode for which the estimation is done. </w:t>
       </w:r>
       <w:r>
         <w:rPr>
@@ -8448,8 +8019,6 @@
         </w:rPr>
         <w:t>d</w:t>
       </w:r>
-      <w:bookmarkStart w:id="0" w:name="_GoBack"/>
-      <w:bookmarkEnd w:id="0"/>
       <w:r>
         <w:rPr>
           <w:color w:val="000000" w:themeColor="text1"/>
@@ -8687,6 +8256,7 @@
           <w:szCs w:val="20"/>
           <w:shd w:val="clear" w:color="auto" w:fill="FFFFFF"/>
         </w:rPr>
+        <w:lastRenderedPageBreak/>
         <w:t xml:space="preserve">[4] Kramer, Max E., Erik Burger, and Michael Langhammer. </w:t>
       </w:r>
       <w:r>
@@ -8876,7 +8446,6 @@
         <w:ind w:left="360"/>
       </w:pPr>
       <w:r>
-        <w:lastRenderedPageBreak/>
         <w:t xml:space="preserve">[8] Michael Langhammer and Klaus </w:t>
       </w:r>
       <w:proofErr w:type="spellStart"/>
@@ -9435,6 +9004,7 @@
         </w:rPr>
       </w:pPr>
       <w:r>
+        <w:lastRenderedPageBreak/>
         <w:t xml:space="preserve">[20] Andreas </w:t>
       </w:r>
       <w:proofErr w:type="spellStart"/>

</xml_diff>